<commit_message>
adding the maths to test on a simulation software
</commit_message>
<xml_diff>
--- a/session-reports/reports_hugo-durand/session16/Equation.docx
+++ b/session-reports/reports_hugo-durand/session16/Equation.docx
@@ -1,6 +1,6 @@
 
 <file path=word/document.xml><?xml version="1.0" encoding="utf-8"?>
-<w:document xmlns:wpc="http://schemas.microsoft.com/office/word/2010/wordprocessingCanvas" xmlns:cx="http://schemas.microsoft.com/office/drawing/2014/chartex" xmlns:cx1="http://schemas.microsoft.com/office/drawing/2015/9/8/chartex" xmlns:cx2="http://schemas.microsoft.com/office/drawing/2015/10/21/chartex" xmlns:cx3="http://schemas.microsoft.com/office/drawing/2016/5/9/chartex" xmlns:cx4="http://schemas.microsoft.com/office/drawing/2016/5/10/chartex" xmlns:cx5="http://schemas.microsoft.com/office/drawing/2016/5/11/chartex" xmlns:cx6="http://schemas.microsoft.com/office/drawing/2016/5/12/chartex" xmlns:cx7="http://schemas.microsoft.com/office/drawing/2016/5/13/chartex" xmlns:cx8="http://schemas.microsoft.com/office/drawing/2016/5/14/chartex" xmlns:mc="http://schemas.openxmlformats.org/markup-compatibility/2006" xmlns:aink="http://schemas.microsoft.com/office/drawing/2016/ink" xmlns:am3d="http://schemas.microsoft.com/office/drawing/2017/model3d" xmlns:o="urn:schemas-microsoft-com:office:office" xmlns:oel="http://schemas.microsoft.com/office/2019/extlst" xmlns:r="http://schemas.openxmlformats.org/officeDocument/2006/relationships" xmlns:m="http://schemas.openxmlformats.org/officeDocument/2006/math" xmlns:v="urn:schemas-microsoft-com:vml" xmlns:wp14="http://schemas.microsoft.com/office/word/2010/wordprocessingDrawing" xmlns:wp="http://schemas.openxmlformats.org/drawingml/2006/wordprocessingDrawing" xmlns:w10="urn:schemas-microsoft-com:office:word" xmlns:w="http://schemas.openxmlformats.org/wordprocessingml/2006/main" xmlns:w14="http://schemas.microsoft.com/office/word/2010/wordml" xmlns:w15="http://schemas.microsoft.com/office/word/2012/wordml" xmlns:w16cex="http://schemas.microsoft.com/office/word/2018/wordml/cex" xmlns:w16cid="http://schemas.microsoft.com/office/word/2016/wordml/cid" xmlns:w16="http://schemas.microsoft.com/office/word/2018/wordml" xmlns:w16sdtdh="http://schemas.microsoft.com/office/word/2020/wordml/sdtdatahash" xmlns:w16se="http://schemas.microsoft.com/office/word/2015/wordml/symex" xmlns:wpg="http://schemas.microsoft.com/office/word/2010/wordprocessingGroup" xmlns:wpi="http://schemas.microsoft.com/office/word/2010/wordprocessingInk" xmlns:wne="http://schemas.microsoft.com/office/word/2006/wordml" xmlns:wps="http://schemas.microsoft.com/office/word/2010/wordprocessingShape" mc:Ignorable="w14 w15 w16se w16cid w16 w16cex w16sdtdh wp14">
+<w:document xmlns:wpc="http://schemas.microsoft.com/office/word/2010/wordprocessingCanvas" xmlns:cx="http://schemas.microsoft.com/office/drawing/2014/chartex" xmlns:cx1="http://schemas.microsoft.com/office/drawing/2015/9/8/chartex" xmlns:cx2="http://schemas.microsoft.com/office/drawing/2015/10/21/chartex" xmlns:cx3="http://schemas.microsoft.com/office/drawing/2016/5/9/chartex" xmlns:cx4="http://schemas.microsoft.com/office/drawing/2016/5/10/chartex" xmlns:cx5="http://schemas.microsoft.com/office/drawing/2016/5/11/chartex" xmlns:cx6="http://schemas.microsoft.com/office/drawing/2016/5/12/chartex" xmlns:cx7="http://schemas.microsoft.com/office/drawing/2016/5/13/chartex" xmlns:cx8="http://schemas.microsoft.com/office/drawing/2016/5/14/chartex" xmlns:mc="http://schemas.openxmlformats.org/markup-compatibility/2006" xmlns:aink="http://schemas.microsoft.com/office/drawing/2016/ink" xmlns:am3d="http://schemas.microsoft.com/office/drawing/2017/model3d" xmlns:o="urn:schemas-microsoft-com:office:office" xmlns:oel="http://schemas.microsoft.com/office/2019/extlst" xmlns:r="http://schemas.openxmlformats.org/officeDocument/2006/relationships" xmlns:m="http://schemas.openxmlformats.org/officeDocument/2006/math" xmlns:v="urn:schemas-microsoft-com:vml" xmlns:wp14="http://schemas.microsoft.com/office/word/2010/wordprocessingDrawing" xmlns:wp="http://schemas.openxmlformats.org/drawingml/2006/wordprocessingDrawing" xmlns:w10="urn:schemas-microsoft-com:office:word" xmlns:w="http://schemas.openxmlformats.org/wordprocessingml/2006/main" xmlns:w14="http://schemas.microsoft.com/office/word/2010/wordml" xmlns:w15="http://schemas.microsoft.com/office/word/2012/wordml" xmlns:w16cex="http://schemas.microsoft.com/office/word/2018/wordml/cex" xmlns:w16cid="http://schemas.microsoft.com/office/word/2016/wordml/cid" xmlns:w16="http://schemas.microsoft.com/office/word/2018/wordml" xmlns:w16du="http://schemas.microsoft.com/office/word/2023/wordml/word16du" xmlns:w16sdtdh="http://schemas.microsoft.com/office/word/2020/wordml/sdtdatahash" xmlns:w16se="http://schemas.microsoft.com/office/word/2015/wordml/symex" xmlns:wpg="http://schemas.microsoft.com/office/word/2010/wordprocessingGroup" xmlns:wpi="http://schemas.microsoft.com/office/word/2010/wordprocessingInk" xmlns:wne="http://schemas.microsoft.com/office/word/2006/wordml" xmlns:wps="http://schemas.microsoft.com/office/word/2010/wordprocessingShape" mc:Ignorable="w14 w15 w16se w16cid w16 w16cex w16sdtdh wp14">
   <w:body>
     <w:p>
       <w:pPr>
@@ -221,13 +221,7 @@
           <w:rPr>
             <w:rFonts w:ascii="Cambria Math" w:hAnsi="Cambria Math"/>
           </w:rPr>
-          <m:t>Ω</m:t>
-        </m:r>
-        <m:r>
-          <w:rPr>
-            <w:rFonts w:ascii="Cambria Math" w:hAnsi="Cambria Math"/>
-          </w:rPr>
-          <m:t>=</m:t>
+          <m:t>Ω=</m:t>
         </m:r>
         <m:sSup>
           <m:sSupPr>
@@ -311,13 +305,7 @@
                   <w:rPr>
                     <w:rFonts w:ascii="Cambria Math" w:hAnsi="Cambria Math"/>
                   </w:rPr>
-                  <m:t>+</m:t>
-                </m:r>
-                <m:r>
-                  <w:rPr>
-                    <w:rFonts w:ascii="Cambria Math" w:hAnsi="Cambria Math"/>
-                  </w:rPr>
-                  <m:t>C</m:t>
+                  <m:t>+C</m:t>
                 </m:r>
                 <m:sSup>
                   <m:sSupPr>
@@ -349,19 +337,7 @@
                   <w:rPr>
                     <w:rFonts w:ascii="Cambria Math" w:hAnsi="Cambria Math"/>
                   </w:rPr>
-                  <m:t>-</m:t>
-                </m:r>
-                <m:r>
-                  <w:rPr>
-                    <w:rFonts w:ascii="Cambria Math" w:hAnsi="Cambria Math"/>
-                  </w:rPr>
-                  <m:t>CE</m:t>
-                </m:r>
-                <m:r>
-                  <w:rPr>
-                    <w:rFonts w:ascii="Cambria Math" w:hAnsi="Cambria Math"/>
-                  </w:rPr>
-                  <m:t>²</m:t>
+                  <m:t>-CE²</m:t>
                 </m:r>
               </m:num>
               <m:den>
@@ -369,31 +345,7 @@
                   <w:rPr>
                     <w:rFonts w:ascii="Cambria Math" w:hAnsi="Cambria Math"/>
                   </w:rPr>
-                  <m:t>2</m:t>
-                </m:r>
-                <m:r>
-                  <w:rPr>
-                    <w:rFonts w:ascii="Cambria Math" w:hAnsi="Cambria Math"/>
-                  </w:rPr>
-                  <m:t>×</m:t>
-                </m:r>
-                <m:r>
-                  <w:rPr>
-                    <w:rFonts w:ascii="Cambria Math" w:hAnsi="Cambria Math"/>
-                  </w:rPr>
-                  <m:t>CD</m:t>
-                </m:r>
-                <m:r>
-                  <w:rPr>
-                    <w:rFonts w:ascii="Cambria Math" w:hAnsi="Cambria Math"/>
-                  </w:rPr>
-                  <m:t>×</m:t>
-                </m:r>
-                <m:r>
-                  <w:rPr>
-                    <w:rFonts w:ascii="Cambria Math" w:hAnsi="Cambria Math"/>
-                  </w:rPr>
-                  <m:t>DE</m:t>
+                  <m:t>2×CD×DE</m:t>
                 </m:r>
               </m:den>
             </m:f>
@@ -416,25 +368,7 @@
             <w:rPr>
               <w:rFonts w:ascii="Cambria Math" w:hAnsi="Cambria Math"/>
             </w:rPr>
-            <m:t>γ</m:t>
-          </m:r>
-          <m:r>
-            <w:rPr>
-              <w:rFonts w:ascii="Cambria Math" w:hAnsi="Cambria Math"/>
-            </w:rPr>
-            <m:t>=</m:t>
-          </m:r>
-          <m:r>
-            <w:rPr>
-              <w:rFonts w:ascii="Cambria Math" w:hAnsi="Cambria Math"/>
-            </w:rPr>
-            <m:t>π</m:t>
-          </m:r>
-          <m:r>
-            <w:rPr>
-              <w:rFonts w:ascii="Cambria Math" w:hAnsi="Cambria Math"/>
-            </w:rPr>
-            <m:t>-</m:t>
+            <m:t>γ=π-</m:t>
           </m:r>
           <m:d>
             <m:dPr>
@@ -476,13 +410,7 @@
                 <w:rPr>
                   <w:rFonts w:ascii="Cambria Math" w:hAnsi="Cambria Math"/>
                 </w:rPr>
-                <m:t>-</m:t>
-              </m:r>
-              <m:r>
-                <w:rPr>
-                  <w:rFonts w:ascii="Cambria Math" w:hAnsi="Cambria Math"/>
-                </w:rPr>
-                <m:t>θ</m:t>
+                <m:t>-θ</m:t>
               </m:r>
             </m:e>
           </m:d>
@@ -490,19 +418,7 @@
             <w:rPr>
               <w:rFonts w:ascii="Cambria Math" w:hAnsi="Cambria Math"/>
             </w:rPr>
-            <m:t>-</m:t>
-          </m:r>
-          <m:r>
-            <w:rPr>
-              <w:rFonts w:ascii="Cambria Math" w:hAnsi="Cambria Math"/>
-            </w:rPr>
-            <m:t>Ω</m:t>
-          </m:r>
-          <m:r>
-            <w:rPr>
-              <w:rFonts w:ascii="Cambria Math" w:hAnsi="Cambria Math"/>
-            </w:rPr>
-            <m:t>=</m:t>
+            <m:t>-Ω=</m:t>
           </m:r>
           <m:d>
             <m:dPr>
@@ -544,13 +460,7 @@
                 <w:rPr>
                   <w:rFonts w:ascii="Cambria Math" w:hAnsi="Cambria Math"/>
                 </w:rPr>
-                <m:t>+</m:t>
-              </m:r>
-              <m:r>
-                <w:rPr>
-                  <w:rFonts w:ascii="Cambria Math" w:hAnsi="Cambria Math"/>
-                </w:rPr>
-                <m:t>θ</m:t>
+                <m:t>+θ</m:t>
               </m:r>
             </m:e>
           </m:d>
@@ -568,10 +478,7 @@
         <w:jc w:val="center"/>
       </w:pPr>
       <w:r>
-        <w:t>(</w:t>
-      </w:r>
-      <w:r>
-        <w:t>valid for both configurations)</w:t>
+        <w:t>(valid for both configurations)</w:t>
       </w:r>
     </w:p>
     <w:p>
@@ -589,13 +496,7 @@
             <w:rPr>
               <w:rFonts w:ascii="Cambria Math" w:hAnsi="Cambria Math"/>
             </w:rPr>
-            <m:t>α</m:t>
-          </m:r>
-          <m:r>
-            <w:rPr>
-              <w:rFonts w:ascii="Cambria Math" w:hAnsi="Cambria Math"/>
-            </w:rPr>
-            <m:t>=</m:t>
+            <m:t>α=</m:t>
           </m:r>
           <m:f>
             <m:fPr>
@@ -627,13 +528,7 @@
             <w:rPr>
               <w:rFonts w:ascii="Cambria Math" w:hAnsi="Cambria Math"/>
             </w:rPr>
-            <m:t>+</m:t>
-          </m:r>
-          <m:r>
-            <w:rPr>
-              <w:rFonts w:ascii="Cambria Math" w:hAnsi="Cambria Math"/>
-            </w:rPr>
-            <m:t>γ</m:t>
+            <m:t>+γ</m:t>
           </m:r>
         </m:oMath>
       </m:oMathPara>
@@ -650,6 +545,12 @@
       </w:r>
       <w:r>
         <w:t>)</w:t>
+      </w:r>
+      <w:r>
+        <w:rPr>
+          <w:noProof/>
+        </w:rPr>
+        <w:t xml:space="preserve"> </w:t>
       </w:r>
     </w:p>
     <w:p>
@@ -763,42 +664,7 @@
                   <w:rFonts w:ascii="Cambria Math" w:hAnsi="Cambria Math"/>
                   <w:lang w:val="fr-FR"/>
                 </w:rPr>
-                <m:t>-2</m:t>
-              </m:r>
-              <m:r>
-                <w:rPr>
-                  <w:rFonts w:ascii="Cambria Math" w:hAnsi="Cambria Math"/>
-                  <w:lang w:val="fr-FR"/>
-                </w:rPr>
-                <m:t>×</m:t>
-              </m:r>
-              <m:r>
-                <w:rPr>
-                  <w:rFonts w:ascii="Cambria Math" w:hAnsi="Cambria Math"/>
-                  <w:lang w:val="fr-FR"/>
-                </w:rPr>
-                <m:t>DA</m:t>
-              </m:r>
-              <m:r>
-                <w:rPr>
-                  <w:rFonts w:ascii="Cambria Math" w:hAnsi="Cambria Math"/>
-                  <w:lang w:val="fr-FR"/>
-                </w:rPr>
-                <m:t>×</m:t>
-              </m:r>
-              <m:r>
-                <w:rPr>
-                  <w:rFonts w:ascii="Cambria Math" w:hAnsi="Cambria Math"/>
-                  <w:lang w:val="fr-FR"/>
-                </w:rPr>
-                <m:t>DE</m:t>
-              </m:r>
-              <m:r>
-                <w:rPr>
-                  <w:rFonts w:ascii="Cambria Math" w:hAnsi="Cambria Math"/>
-                  <w:lang w:val="fr-FR"/>
-                </w:rPr>
-                <m:t>×</m:t>
+                <m:t>-2×DA×DE×</m:t>
               </m:r>
               <m:func>
                 <m:funcPr>
@@ -919,13 +785,7 @@
                     <w:rPr>
                       <w:rFonts w:ascii="Cambria Math" w:hAnsi="Cambria Math"/>
                     </w:rPr>
-                    <m:t>-</m:t>
-                  </m:r>
-                  <m:r>
-                    <w:rPr>
-                      <w:rFonts w:ascii="Cambria Math" w:hAnsi="Cambria Math"/>
-                    </w:rPr>
-                    <m:t>D</m:t>
+                    <m:t>-D</m:t>
                   </m:r>
                   <m:sSup>
                     <m:sSupPr>
@@ -993,19 +853,13 @@
                       <w:rFonts w:ascii="Cambria Math" w:hAnsi="Cambria Math"/>
                       <w:lang w:val="fr-FR"/>
                     </w:rPr>
-                    <m:t>-</m:t>
+                    <m:t>+</m:t>
                   </m:r>
                   <m:r>
                     <w:rPr>
                       <w:rFonts w:ascii="Cambria Math" w:hAnsi="Cambria Math"/>
                     </w:rPr>
-                    <m:t>A</m:t>
-                  </m:r>
-                  <m:r>
-                    <w:rPr>
-                      <w:rFonts w:ascii="Cambria Math" w:hAnsi="Cambria Math"/>
-                    </w:rPr>
-                    <m:t>E</m:t>
+                    <m:t>AE</m:t>
                   </m:r>
                   <m:r>
                     <w:rPr>
@@ -1095,35 +949,7 @@
               <w:rFonts w:ascii="Cambria Math" w:hAnsi="Cambria Math"/>
               <w:lang w:val="fr-FR"/>
             </w:rPr>
-            <m:t>-</m:t>
-          </m:r>
-          <m:r>
-            <w:rPr>
-              <w:rFonts w:ascii="Cambria Math" w:hAnsi="Cambria Math"/>
-              <w:lang w:val="fr-FR"/>
-            </w:rPr>
-            <m:t>Փ</m:t>
-          </m:r>
-          <m:r>
-            <w:rPr>
-              <w:rFonts w:ascii="Cambria Math" w:hAnsi="Cambria Math"/>
-              <w:lang w:val="fr-FR"/>
-            </w:rPr>
-            <m:t>)</m:t>
-          </m:r>
-          <m:r>
-            <w:rPr>
-              <w:rFonts w:ascii="Cambria Math" w:hAnsi="Cambria Math"/>
-              <w:lang w:val="fr-FR"/>
-            </w:rPr>
-            <m:t>×</m:t>
-          </m:r>
-          <m:r>
-            <w:rPr>
-              <w:rFonts w:ascii="Cambria Math" w:hAnsi="Cambria Math"/>
-              <w:lang w:val="fr-FR"/>
-            </w:rPr>
-            <m:t>EA</m:t>
+            <m:t>-Փ)×EA</m:t>
           </m:r>
         </m:oMath>
       </m:oMathPara>
@@ -1142,14 +968,7 @@
               <w:rFonts w:ascii="Cambria Math" w:hAnsi="Cambria Math"/>
               <w:lang w:val="fr-FR"/>
             </w:rPr>
-            <m:t>GA</m:t>
-          </m:r>
-          <m:r>
-            <w:rPr>
-              <w:rFonts w:ascii="Cambria Math" w:hAnsi="Cambria Math"/>
-              <w:lang w:val="fr-FR"/>
-            </w:rPr>
-            <m:t>=</m:t>
+            <m:t>GA=</m:t>
           </m:r>
           <m:r>
             <m:rPr>
@@ -1159,58 +978,27 @@
               <w:rFonts w:ascii="Cambria Math" w:hAnsi="Cambria Math"/>
               <w:lang w:val="fr-FR"/>
             </w:rPr>
-            <m:t>cos</m:t>
-          </m:r>
-          <m:r>
-            <m:rPr>
-              <m:sty m:val="p"/>
-            </m:rPr>
+            <m:t>cos⁡</m:t>
+          </m:r>
+          <m:r>
             <w:rPr>
               <w:rFonts w:ascii="Cambria Math" w:hAnsi="Cambria Math"/>
               <w:lang w:val="fr-FR"/>
             </w:rPr>
-            <m:t>⁡</m:t>
+            <m:t>(</m:t>
+          </m:r>
+          <m:r>
+            <w:rPr>
+              <w:rFonts w:ascii="Cambria Math" w:hAnsi="Cambria Math"/>
+            </w:rPr>
+            <m:t>β</m:t>
           </m:r>
           <m:r>
             <w:rPr>
               <w:rFonts w:ascii="Cambria Math" w:hAnsi="Cambria Math"/>
               <w:lang w:val="fr-FR"/>
             </w:rPr>
-            <m:t>(</m:t>
-          </m:r>
-          <m:r>
-            <w:rPr>
-              <w:rFonts w:ascii="Cambria Math" w:hAnsi="Cambria Math"/>
-            </w:rPr>
-            <m:t>β</m:t>
-          </m:r>
-          <m:r>
-            <w:rPr>
-              <w:rFonts w:ascii="Cambria Math" w:hAnsi="Cambria Math"/>
-              <w:lang w:val="fr-FR"/>
-            </w:rPr>
-            <m:t>-</m:t>
-          </m:r>
-          <m:r>
-            <w:rPr>
-              <w:rFonts w:ascii="Cambria Math" w:hAnsi="Cambria Math"/>
-              <w:lang w:val="fr-FR"/>
-            </w:rPr>
-            <m:t>Փ)</m:t>
-          </m:r>
-          <m:r>
-            <w:rPr>
-              <w:rFonts w:ascii="Cambria Math" w:hAnsi="Cambria Math"/>
-              <w:lang w:val="fr-FR"/>
-            </w:rPr>
-            <m:t>×</m:t>
-          </m:r>
-          <m:r>
-            <w:rPr>
-              <w:rFonts w:ascii="Cambria Math" w:hAnsi="Cambria Math"/>
-              <w:lang w:val="fr-FR"/>
-            </w:rPr>
-            <m:t>EA</m:t>
+            <m:t>-Փ)×EA</m:t>
           </m:r>
         </m:oMath>
       </m:oMathPara>
@@ -1228,10 +1016,7 @@
         <w:jc w:val="center"/>
       </w:pPr>
       <w:r>
-        <w:t xml:space="preserve">Finally, the Cartesian coordinates of the foot </w:t>
-      </w:r>
-      <w:r>
-        <w:t>are:</w:t>
+        <w:t>Finally, the Cartesian coordinates of the foot are:</w:t>
       </w:r>
     </w:p>
     <w:p>
@@ -1333,14 +1118,7 @@
               <w:rFonts w:ascii="Cambria Math" w:hAnsi="Cambria Math"/>
               <w:lang w:val="fr-FR"/>
             </w:rPr>
-            <m:t>*z+EG*y+OA</m:t>
-          </m:r>
-          <m:r>
-            <w:rPr>
-              <w:rFonts w:ascii="Cambria Math" w:hAnsi="Cambria Math"/>
-              <w:lang w:val="fr-FR"/>
-            </w:rPr>
-            <m:t>×</m:t>
+            <m:t>*z+EG*y+OA×</m:t>
           </m:r>
           <m:r>
             <m:rPr>
@@ -1393,14 +1171,7 @@
                   <w:rFonts w:ascii="Cambria Math" w:hAnsi="Cambria Math"/>
                   <w:lang w:val="fr-FR"/>
                 </w:rPr>
-                <m:t>)</m:t>
-              </m:r>
-              <m:r>
-                <w:rPr>
-                  <w:rFonts w:ascii="Cambria Math" w:hAnsi="Cambria Math"/>
-                  <w:lang w:val="fr-FR"/>
-                </w:rPr>
-                <m:t>*x</m:t>
+                <m:t>)*x</m:t>
               </m:r>
             </m:e>
           </m:func>
@@ -1423,8 +1194,996 @@
         </w:rPr>
       </w:pPr>
     </w:p>
-    <w:p/>
-    <w:p>
+    <w:p>
+      <w:pPr>
+        <w:jc w:val="center"/>
+        <w:rPr>
+          <w:lang w:val="fr-FR"/>
+        </w:rPr>
+      </w:pPr>
+    </w:p>
+    <w:p>
+      <w:pPr>
+        <w:jc w:val="center"/>
+        <w:rPr>
+          <w:lang w:val="fr-FR"/>
+        </w:rPr>
+      </w:pPr>
+    </w:p>
+    <w:p>
+      <w:pPr>
+        <w:jc w:val="center"/>
+        <w:rPr>
+          <w:lang w:val="fr-FR"/>
+        </w:rPr>
+      </w:pPr>
+    </w:p>
+    <w:p>
+      <w:pPr>
+        <w:jc w:val="center"/>
+        <w:rPr>
+          <w:lang w:val="fr-FR"/>
+        </w:rPr>
+      </w:pPr>
+    </w:p>
+    <w:p>
+      <w:pPr>
+        <w:jc w:val="center"/>
+        <w:rPr>
+          <w:lang w:val="fr-FR"/>
+        </w:rPr>
+      </w:pPr>
+    </w:p>
+    <w:p>
+      <w:pPr>
+        <w:jc w:val="center"/>
+        <w:rPr>
+          <w:lang w:val="fr-FR"/>
+        </w:rPr>
+      </w:pPr>
+    </w:p>
+    <w:p>
+      <w:pPr>
+        <w:jc w:val="center"/>
+      </w:pPr>
+      <w:r>
+        <w:lastRenderedPageBreak/>
+        <w:t xml:space="preserve">We </w:t>
+      </w:r>
+      <w:r>
+        <w:t>define hip</w:t>
+      </w:r>
+      <w:r>
+        <w:t>_</w:t>
+      </w:r>
+      <w:r>
+        <w:t>angle</w:t>
+      </w:r>
+      <w:r>
+        <w:t xml:space="preserve"> = ha and knee_angle = ka</w:t>
+      </w:r>
+    </w:p>
+    <w:p>
+      <w:pPr>
+        <w:jc w:val="center"/>
+      </w:pPr>
+      <w:r>
+        <w:t>Knowing the position of the leg AE</w:t>
+      </w:r>
+      <w:r>
+        <w:t xml:space="preserve">, we </w:t>
+      </w:r>
+      <w:r>
+        <w:t>have:</w:t>
+      </w:r>
+    </w:p>
+    <w:p>
+      <w:pPr>
+        <w:jc w:val="center"/>
+      </w:pPr>
+    </w:p>
+    <w:p>
+      <w:pPr>
+        <w:jc w:val="center"/>
+        <w:rPr>
+          <w:lang w:val="fr-FR"/>
+        </w:rPr>
+      </w:pPr>
+      <m:oMathPara>
+        <m:oMath>
+          <m:r>
+            <w:rPr>
+              <w:rFonts w:ascii="Cambria Math" w:hAnsi="Cambria Math"/>
+              <w:lang w:val="fr-FR"/>
+            </w:rPr>
+            <m:t>EA=</m:t>
+          </m:r>
+          <m:rad>
+            <m:radPr>
+              <m:degHide m:val="1"/>
+              <m:ctrlPr>
+                <w:rPr>
+                  <w:rFonts w:ascii="Cambria Math" w:hAnsi="Cambria Math"/>
+                  <w:i/>
+                  <w:lang w:val="fr-FR"/>
+                </w:rPr>
+              </m:ctrlPr>
+            </m:radPr>
+            <m:deg/>
+            <m:e>
+              <m:r>
+                <w:rPr>
+                  <w:rFonts w:ascii="Cambria Math" w:hAnsi="Cambria Math"/>
+                  <w:lang w:val="fr-FR"/>
+                </w:rPr>
+                <m:t>E</m:t>
+              </m:r>
+              <m:sSup>
+                <m:sSupPr>
+                  <m:ctrlPr>
+                    <w:rPr>
+                      <w:rFonts w:ascii="Cambria Math" w:hAnsi="Cambria Math"/>
+                      <w:i/>
+                      <w:lang w:val="fr-FR"/>
+                    </w:rPr>
+                  </m:ctrlPr>
+                </m:sSupPr>
+                <m:e>
+                  <m:r>
+                    <w:rPr>
+                      <w:rFonts w:ascii="Cambria Math" w:hAnsi="Cambria Math"/>
+                      <w:lang w:val="fr-FR"/>
+                    </w:rPr>
+                    <m:t>G</m:t>
+                  </m:r>
+                </m:e>
+                <m:sup>
+                  <m:r>
+                    <w:rPr>
+                      <w:rFonts w:ascii="Cambria Math" w:hAnsi="Cambria Math"/>
+                      <w:lang w:val="fr-FR"/>
+                    </w:rPr>
+                    <m:t>2</m:t>
+                  </m:r>
+                </m:sup>
+              </m:sSup>
+              <m:r>
+                <w:rPr>
+                  <w:rFonts w:ascii="Cambria Math" w:hAnsi="Cambria Math"/>
+                  <w:lang w:val="fr-FR"/>
+                </w:rPr>
+                <m:t>+AG²</m:t>
+              </m:r>
+            </m:e>
+          </m:rad>
+        </m:oMath>
+      </m:oMathPara>
+    </w:p>
+    <w:p>
+      <w:pPr>
+        <w:jc w:val="center"/>
+      </w:pPr>
+      <w:r>
+        <w:t xml:space="preserve">We can define </w:t>
+      </w:r>
+      <m:oMath>
+        <m:r>
+          <w:rPr>
+            <w:rFonts w:ascii="Cambria Math" w:hAnsi="Cambria Math"/>
+            <w:lang w:val="fr-FR"/>
+          </w:rPr>
+          <m:t>ε</m:t>
+        </m:r>
+        <m:r>
+          <w:rPr>
+            <w:rFonts w:ascii="Cambria Math" w:hAnsi="Cambria Math"/>
+          </w:rPr>
+          <m:t>=</m:t>
+        </m:r>
+        <m:sSup>
+          <m:sSupPr>
+            <m:ctrlPr>
+              <w:rPr>
+                <w:rFonts w:ascii="Cambria Math" w:hAnsi="Cambria Math"/>
+                <w:i/>
+                <w:lang w:val="fr-FR"/>
+              </w:rPr>
+            </m:ctrlPr>
+          </m:sSupPr>
+          <m:e>
+            <m:r>
+              <w:rPr>
+                <w:rFonts w:ascii="Cambria Math" w:hAnsi="Cambria Math"/>
+                <w:lang w:val="fr-FR"/>
+              </w:rPr>
+              <m:t>cos</m:t>
+            </m:r>
+          </m:e>
+          <m:sup>
+            <m:r>
+              <w:rPr>
+                <w:rFonts w:ascii="Cambria Math" w:hAnsi="Cambria Math"/>
+              </w:rPr>
+              <m:t>-1</m:t>
+            </m:r>
+          </m:sup>
+        </m:sSup>
+        <m:d>
+          <m:dPr>
+            <m:ctrlPr>
+              <w:rPr>
+                <w:rFonts w:ascii="Cambria Math" w:hAnsi="Cambria Math"/>
+                <w:i/>
+                <w:lang w:val="fr-FR"/>
+              </w:rPr>
+            </m:ctrlPr>
+          </m:dPr>
+          <m:e>
+            <m:f>
+              <m:fPr>
+                <m:ctrlPr>
+                  <w:rPr>
+                    <w:rFonts w:ascii="Cambria Math" w:hAnsi="Cambria Math"/>
+                    <w:i/>
+                    <w:lang w:val="fr-FR"/>
+                  </w:rPr>
+                </m:ctrlPr>
+              </m:fPr>
+              <m:num>
+                <m:r>
+                  <w:rPr>
+                    <w:rFonts w:ascii="Cambria Math" w:hAnsi="Cambria Math"/>
+                    <w:lang w:val="fr-FR"/>
+                  </w:rPr>
+                  <m:t>AG</m:t>
+                </m:r>
+              </m:num>
+              <m:den>
+                <m:r>
+                  <w:rPr>
+                    <w:rFonts w:ascii="Cambria Math" w:hAnsi="Cambria Math"/>
+                    <w:lang w:val="fr-FR"/>
+                  </w:rPr>
+                  <m:t>AE</m:t>
+                </m:r>
+              </m:den>
+            </m:f>
+          </m:e>
+        </m:d>
+      </m:oMath>
+    </w:p>
+    <w:p>
+      <w:pPr>
+        <w:pStyle w:val="Paragraphedeliste"/>
+        <w:numPr>
+          <w:ilvl w:val="0"/>
+          <w:numId w:val="1"/>
+        </w:numPr>
+        <w:jc w:val="center"/>
+      </w:pPr>
+      <m:oMath>
+        <m:r>
+          <w:rPr>
+            <w:rFonts w:ascii="Cambria Math" w:hAnsi="Cambria Math"/>
+          </w:rPr>
+          <m:t>h</m:t>
+        </m:r>
+        <m:r>
+          <w:rPr>
+            <w:rFonts w:ascii="Cambria Math" w:hAnsi="Cambria Math"/>
+            <w:lang w:val="fr-FR"/>
+          </w:rPr>
+          <m:t>a</m:t>
+        </m:r>
+        <m:r>
+          <w:rPr>
+            <w:rFonts w:ascii="Cambria Math" w:hAnsi="Cambria Math"/>
+          </w:rPr>
+          <m:t>=</m:t>
+        </m:r>
+        <m:f>
+          <m:fPr>
+            <m:ctrlPr>
+              <w:rPr>
+                <w:rFonts w:ascii="Cambria Math" w:hAnsi="Cambria Math"/>
+                <w:i/>
+                <w:lang w:val="fr-FR"/>
+              </w:rPr>
+            </m:ctrlPr>
+          </m:fPr>
+          <m:num>
+            <m:r>
+              <w:rPr>
+                <w:rFonts w:ascii="Cambria Math" w:hAnsi="Cambria Math"/>
+                <w:lang w:val="fr-FR"/>
+              </w:rPr>
+              <m:t>π</m:t>
+            </m:r>
+          </m:num>
+          <m:den>
+            <m:r>
+              <w:rPr>
+                <w:rFonts w:ascii="Cambria Math" w:hAnsi="Cambria Math"/>
+              </w:rPr>
+              <m:t>2</m:t>
+            </m:r>
+          </m:den>
+        </m:f>
+        <m:r>
+          <w:rPr>
+            <w:rFonts w:ascii="Cambria Math" w:hAnsi="Cambria Math"/>
+          </w:rPr>
+          <m:t>-</m:t>
+        </m:r>
+        <m:r>
+          <w:rPr>
+            <w:rFonts w:ascii="Cambria Math" w:hAnsi="Cambria Math"/>
+            <w:lang w:val="fr-FR"/>
+          </w:rPr>
+          <m:t>Փ</m:t>
+        </m:r>
+        <m:r>
+          <w:rPr>
+            <w:rFonts w:ascii="Cambria Math" w:hAnsi="Cambria Math"/>
+          </w:rPr>
+          <m:t>-</m:t>
+        </m:r>
+        <m:r>
+          <w:rPr>
+            <w:rFonts w:ascii="Cambria Math" w:hAnsi="Cambria Math"/>
+            <w:lang w:val="fr-FR"/>
+          </w:rPr>
+          <m:t>ε</m:t>
+        </m:r>
+      </m:oMath>
+      <w:r>
+        <w:t xml:space="preserve"> </w:t>
+      </w:r>
+      <w:r>
+        <w:t xml:space="preserve"> with   </w:t>
+      </w:r>
+      <m:oMath>
+        <m:r>
+          <w:rPr>
+            <w:rFonts w:ascii="Cambria Math" w:hAnsi="Cambria Math"/>
+            <w:lang w:val="fr-FR"/>
+          </w:rPr>
+          <m:t>Փ</m:t>
+        </m:r>
+        <m:r>
+          <w:rPr>
+            <w:rFonts w:ascii="Cambria Math" w:hAnsi="Cambria Math"/>
+          </w:rPr>
+          <m:t>=</m:t>
+        </m:r>
+        <m:sSup>
+          <m:sSupPr>
+            <m:ctrlPr>
+              <w:rPr>
+                <w:rFonts w:ascii="Cambria Math" w:hAnsi="Cambria Math"/>
+                <w:i/>
+              </w:rPr>
+            </m:ctrlPr>
+          </m:sSupPr>
+          <m:e>
+            <m:r>
+              <w:rPr>
+                <w:rFonts w:ascii="Cambria Math" w:hAnsi="Cambria Math"/>
+              </w:rPr>
+              <m:t>cos</m:t>
+            </m:r>
+          </m:e>
+          <m:sup>
+            <m:r>
+              <w:rPr>
+                <w:rFonts w:ascii="Cambria Math" w:hAnsi="Cambria Math"/>
+              </w:rPr>
+              <m:t>-1</m:t>
+            </m:r>
+          </m:sup>
+        </m:sSup>
+        <m:d>
+          <m:dPr>
+            <m:ctrlPr>
+              <w:rPr>
+                <w:rFonts w:ascii="Cambria Math" w:hAnsi="Cambria Math"/>
+                <w:i/>
+              </w:rPr>
+            </m:ctrlPr>
+          </m:dPr>
+          <m:e>
+            <m:f>
+              <m:fPr>
+                <m:ctrlPr>
+                  <w:rPr>
+                    <w:rFonts w:ascii="Cambria Math" w:hAnsi="Cambria Math"/>
+                    <w:i/>
+                  </w:rPr>
+                </m:ctrlPr>
+              </m:fPr>
+              <m:num>
+                <m:r>
+                  <w:rPr>
+                    <w:rFonts w:ascii="Cambria Math" w:hAnsi="Cambria Math"/>
+                  </w:rPr>
+                  <m:t>-D</m:t>
+                </m:r>
+                <m:sSup>
+                  <m:sSupPr>
+                    <m:ctrlPr>
+                      <w:rPr>
+                        <w:rFonts w:ascii="Cambria Math" w:hAnsi="Cambria Math"/>
+                        <w:i/>
+                      </w:rPr>
+                    </m:ctrlPr>
+                  </m:sSupPr>
+                  <m:e>
+                    <m:r>
+                      <w:rPr>
+                        <w:rFonts w:ascii="Cambria Math" w:hAnsi="Cambria Math"/>
+                      </w:rPr>
+                      <m:t>E</m:t>
+                    </m:r>
+                  </m:e>
+                  <m:sup>
+                    <m:r>
+                      <w:rPr>
+                        <w:rFonts w:ascii="Cambria Math" w:hAnsi="Cambria Math"/>
+                      </w:rPr>
+                      <m:t>2</m:t>
+                    </m:r>
+                  </m:sup>
+                </m:sSup>
+                <m:r>
+                  <w:rPr>
+                    <w:rFonts w:ascii="Cambria Math" w:hAnsi="Cambria Math"/>
+                  </w:rPr>
+                  <m:t>+</m:t>
+                </m:r>
+                <m:sSup>
+                  <m:sSupPr>
+                    <m:ctrlPr>
+                      <w:rPr>
+                        <w:rFonts w:ascii="Cambria Math" w:hAnsi="Cambria Math"/>
+                        <w:i/>
+                      </w:rPr>
+                    </m:ctrlPr>
+                  </m:sSupPr>
+                  <m:e>
+                    <m:r>
+                      <w:rPr>
+                        <w:rFonts w:ascii="Cambria Math" w:hAnsi="Cambria Math"/>
+                      </w:rPr>
+                      <m:t>DA</m:t>
+                    </m:r>
+                  </m:e>
+                  <m:sup>
+                    <m:r>
+                      <w:rPr>
+                        <w:rFonts w:ascii="Cambria Math" w:hAnsi="Cambria Math"/>
+                      </w:rPr>
+                      <m:t>2</m:t>
+                    </m:r>
+                  </m:sup>
+                </m:sSup>
+                <m:r>
+                  <w:rPr>
+                    <w:rFonts w:ascii="Cambria Math" w:hAnsi="Cambria Math"/>
+                  </w:rPr>
+                  <m:t>+AE²</m:t>
+                </m:r>
+              </m:num>
+              <m:den>
+                <m:r>
+                  <w:rPr>
+                    <w:rFonts w:ascii="Cambria Math" w:hAnsi="Cambria Math"/>
+                  </w:rPr>
+                  <m:t>2×DA×AE</m:t>
+                </m:r>
+              </m:den>
+            </m:f>
+          </m:e>
+        </m:d>
+      </m:oMath>
+    </w:p>
+    <w:p>
+      <w:pPr>
+        <w:pStyle w:val="Paragraphedeliste"/>
+        <w:ind w:left="360"/>
+      </w:pPr>
+    </w:p>
+    <w:p>
+      <w:pPr>
+        <w:jc w:val="center"/>
+      </w:pPr>
+      <m:oMathPara>
+        <m:oMath>
+          <m:r>
+            <w:rPr>
+              <w:rFonts w:ascii="Cambria Math" w:hAnsi="Cambria Math"/>
+              <w:lang w:val="fr-FR"/>
+            </w:rPr>
+            <m:t>ka</m:t>
+          </m:r>
+          <m:r>
+            <w:rPr>
+              <w:rFonts w:ascii="Cambria Math" w:hAnsi="Cambria Math"/>
+              <w:lang w:val="fr-FR"/>
+            </w:rPr>
+            <m:t>=</m:t>
+          </m:r>
+          <m:r>
+            <w:rPr>
+              <w:rFonts w:ascii="Cambria Math" w:hAnsi="Cambria Math"/>
+            </w:rPr>
+            <m:t>θ</m:t>
+          </m:r>
+          <m:r>
+            <w:rPr>
+              <w:rFonts w:ascii="Cambria Math" w:hAnsi="Cambria Math"/>
+            </w:rPr>
+            <m:t>-ha</m:t>
+          </m:r>
+        </m:oMath>
+      </m:oMathPara>
+    </w:p>
+    <w:p>
+      <w:pPr>
+        <w:jc w:val="center"/>
+      </w:pPr>
+      <m:oMathPara>
+        <m:oMath>
+          <m:r>
+            <w:rPr>
+              <w:rFonts w:ascii="Cambria Math" w:hAnsi="Cambria Math"/>
+              <w:lang w:val="fr-FR"/>
+            </w:rPr>
+            <m:t>ka</m:t>
+          </m:r>
+          <m:r>
+            <w:rPr>
+              <w:rFonts w:ascii="Cambria Math" w:hAnsi="Cambria Math"/>
+              <w:lang w:val="fr-FR"/>
+            </w:rPr>
+            <m:t>=</m:t>
+          </m:r>
+          <m:r>
+            <w:rPr>
+              <w:rFonts w:ascii="Cambria Math" w:hAnsi="Cambria Math"/>
+            </w:rPr>
+            <m:t>Ω</m:t>
+          </m:r>
+          <m:r>
+            <w:rPr>
+              <w:rFonts w:ascii="Cambria Math" w:hAnsi="Cambria Math"/>
+            </w:rPr>
+            <m:t>-</m:t>
+          </m:r>
+          <m:f>
+            <m:fPr>
+              <m:ctrlPr>
+                <w:rPr>
+                  <w:rFonts w:ascii="Cambria Math" w:hAnsi="Cambria Math"/>
+                  <w:i/>
+                  <w:lang w:val="fr-FR"/>
+                </w:rPr>
+              </m:ctrlPr>
+            </m:fPr>
+            <m:num>
+              <m:r>
+                <w:rPr>
+                  <w:rFonts w:ascii="Cambria Math" w:hAnsi="Cambria Math"/>
+                  <w:lang w:val="fr-FR"/>
+                </w:rPr>
+                <m:t>π</m:t>
+              </m:r>
+            </m:num>
+            <m:den>
+              <m:r>
+                <w:rPr>
+                  <w:rFonts w:ascii="Cambria Math" w:hAnsi="Cambria Math"/>
+                  <w:lang w:val="fr-FR"/>
+                </w:rPr>
+                <m:t>2</m:t>
+              </m:r>
+            </m:den>
+          </m:f>
+          <m:r>
+            <w:rPr>
+              <w:rFonts w:ascii="Cambria Math" w:hAnsi="Cambria Math"/>
+            </w:rPr>
+            <m:t>-ha</m:t>
+          </m:r>
+          <m:r>
+            <w:rPr>
+              <w:rFonts w:ascii="Cambria Math" w:hAnsi="Cambria Math"/>
+            </w:rPr>
+            <m:t>+</m:t>
+          </m:r>
+          <m:r>
+            <w:rPr>
+              <w:rFonts w:ascii="Cambria Math" w:hAnsi="Cambria Math"/>
+            </w:rPr>
+            <m:t>γ</m:t>
+          </m:r>
+        </m:oMath>
+      </m:oMathPara>
+    </w:p>
+    <w:p>
+      <w:pPr>
+        <w:jc w:val="center"/>
+      </w:pPr>
+      <m:oMathPara>
+        <m:oMath>
+          <m:r>
+            <w:rPr>
+              <w:rFonts w:ascii="Cambria Math" w:hAnsi="Cambria Math"/>
+              <w:lang w:val="fr-FR"/>
+            </w:rPr>
+            <m:t>ka</m:t>
+          </m:r>
+          <m:r>
+            <w:rPr>
+              <w:rFonts w:ascii="Cambria Math" w:hAnsi="Cambria Math"/>
+              <w:lang w:val="fr-FR"/>
+            </w:rPr>
+            <m:t>=</m:t>
+          </m:r>
+          <m:r>
+            <w:rPr>
+              <w:rFonts w:ascii="Cambria Math" w:hAnsi="Cambria Math"/>
+            </w:rPr>
+            <m:t>Ω</m:t>
+          </m:r>
+          <m:r>
+            <w:rPr>
+              <w:rFonts w:ascii="Cambria Math" w:hAnsi="Cambria Math"/>
+            </w:rPr>
+            <m:t>+</m:t>
+          </m:r>
+          <m:r>
+            <w:rPr>
+              <w:rFonts w:ascii="Cambria Math" w:hAnsi="Cambria Math"/>
+            </w:rPr>
+            <m:t>α</m:t>
+          </m:r>
+          <m:r>
+            <w:rPr>
+              <w:rFonts w:ascii="Cambria Math" w:hAnsi="Cambria Math"/>
+            </w:rPr>
+            <m:t>-</m:t>
+          </m:r>
+          <m:f>
+            <m:fPr>
+              <m:ctrlPr>
+                <w:rPr>
+                  <w:rFonts w:ascii="Cambria Math" w:hAnsi="Cambria Math"/>
+                  <w:i/>
+                </w:rPr>
+              </m:ctrlPr>
+            </m:fPr>
+            <m:num>
+              <m:r>
+                <w:rPr>
+                  <w:rFonts w:ascii="Cambria Math" w:hAnsi="Cambria Math"/>
+                </w:rPr>
+                <m:t>π</m:t>
+              </m:r>
+            </m:num>
+            <m:den>
+              <m:r>
+                <w:rPr>
+                  <w:rFonts w:ascii="Cambria Math" w:hAnsi="Cambria Math"/>
+                </w:rPr>
+                <m:t>2</m:t>
+              </m:r>
+            </m:den>
+          </m:f>
+          <m:r>
+            <w:rPr>
+              <w:rFonts w:ascii="Cambria Math" w:hAnsi="Cambria Math"/>
+            </w:rPr>
+            <m:t>-</m:t>
+          </m:r>
+          <m:f>
+            <m:fPr>
+              <m:ctrlPr>
+                <w:rPr>
+                  <w:rFonts w:ascii="Cambria Math" w:hAnsi="Cambria Math"/>
+                  <w:i/>
+                  <w:lang w:val="fr-FR"/>
+                </w:rPr>
+              </m:ctrlPr>
+            </m:fPr>
+            <m:num>
+              <m:r>
+                <w:rPr>
+                  <w:rFonts w:ascii="Cambria Math" w:hAnsi="Cambria Math"/>
+                  <w:lang w:val="fr-FR"/>
+                </w:rPr>
+                <m:t>π</m:t>
+              </m:r>
+            </m:num>
+            <m:den>
+              <m:r>
+                <w:rPr>
+                  <w:rFonts w:ascii="Cambria Math" w:hAnsi="Cambria Math"/>
+                  <w:lang w:val="fr-FR"/>
+                </w:rPr>
+                <m:t>2</m:t>
+              </m:r>
+            </m:den>
+          </m:f>
+          <m:r>
+            <w:rPr>
+              <w:rFonts w:ascii="Cambria Math" w:hAnsi="Cambria Math"/>
+            </w:rPr>
+            <m:t>-ha</m:t>
+          </m:r>
+        </m:oMath>
+      </m:oMathPara>
+    </w:p>
+    <w:p>
+      <w:pPr>
+        <w:pStyle w:val="Paragraphedeliste"/>
+        <w:numPr>
+          <w:ilvl w:val="0"/>
+          <w:numId w:val="1"/>
+        </w:numPr>
+        <w:jc w:val="center"/>
+        <w:rPr>
+          <w:lang w:val="fr-FR"/>
+        </w:rPr>
+      </w:pPr>
+      <m:oMath>
+        <m:r>
+          <w:rPr>
+            <w:rFonts w:ascii="Cambria Math" w:hAnsi="Cambria Math"/>
+            <w:lang w:val="fr-FR"/>
+          </w:rPr>
+          <m:t>k</m:t>
+        </m:r>
+        <m:r>
+          <w:rPr>
+            <w:rFonts w:ascii="Cambria Math" w:hAnsi="Cambria Math"/>
+            <w:lang w:val="fr-FR"/>
+          </w:rPr>
+          <m:t>a=</m:t>
+        </m:r>
+        <m:r>
+          <w:rPr>
+            <w:rFonts w:ascii="Cambria Math" w:hAnsi="Cambria Math"/>
+          </w:rPr>
+          <m:t>Ω</m:t>
+        </m:r>
+        <m:r>
+          <w:rPr>
+            <w:rFonts w:ascii="Cambria Math" w:hAnsi="Cambria Math"/>
+          </w:rPr>
+          <m:t>+</m:t>
+        </m:r>
+        <m:sSup>
+          <m:sSupPr>
+            <m:ctrlPr>
+              <w:rPr>
+                <w:rFonts w:ascii="Cambria Math" w:hAnsi="Cambria Math"/>
+                <w:i/>
+              </w:rPr>
+            </m:ctrlPr>
+          </m:sSupPr>
+          <m:e>
+            <m:r>
+              <w:rPr>
+                <w:rFonts w:ascii="Cambria Math" w:hAnsi="Cambria Math"/>
+              </w:rPr>
+              <m:t>cos</m:t>
+            </m:r>
+          </m:e>
+          <m:sup>
+            <m:r>
+              <w:rPr>
+                <w:rFonts w:ascii="Cambria Math" w:hAnsi="Cambria Math"/>
+                <w:lang w:val="fr-FR"/>
+              </w:rPr>
+              <m:t>-1</m:t>
+            </m:r>
+          </m:sup>
+        </m:sSup>
+        <m:d>
+          <m:dPr>
+            <m:ctrlPr>
+              <w:rPr>
+                <w:rFonts w:ascii="Cambria Math" w:hAnsi="Cambria Math"/>
+                <w:i/>
+              </w:rPr>
+            </m:ctrlPr>
+          </m:dPr>
+          <m:e>
+            <m:f>
+              <m:fPr>
+                <m:ctrlPr>
+                  <w:rPr>
+                    <w:rFonts w:ascii="Cambria Math" w:hAnsi="Cambria Math"/>
+                    <w:i/>
+                  </w:rPr>
+                </m:ctrlPr>
+              </m:fPr>
+              <m:num>
+                <m:r>
+                  <w:rPr>
+                    <w:rFonts w:ascii="Cambria Math" w:hAnsi="Cambria Math"/>
+                  </w:rPr>
+                  <m:t>D</m:t>
+                </m:r>
+                <m:sSup>
+                  <m:sSupPr>
+                    <m:ctrlPr>
+                      <w:rPr>
+                        <w:rFonts w:ascii="Cambria Math" w:hAnsi="Cambria Math"/>
+                        <w:i/>
+                      </w:rPr>
+                    </m:ctrlPr>
+                  </m:sSupPr>
+                  <m:e>
+                    <m:r>
+                      <w:rPr>
+                        <w:rFonts w:ascii="Cambria Math" w:hAnsi="Cambria Math"/>
+                      </w:rPr>
+                      <m:t>E</m:t>
+                    </m:r>
+                  </m:e>
+                  <m:sup>
+                    <m:r>
+                      <w:rPr>
+                        <w:rFonts w:ascii="Cambria Math" w:hAnsi="Cambria Math"/>
+                        <w:lang w:val="fr-FR"/>
+                      </w:rPr>
+                      <m:t>2</m:t>
+                    </m:r>
+                  </m:sup>
+                </m:sSup>
+                <m:r>
+                  <w:rPr>
+                    <w:rFonts w:ascii="Cambria Math" w:hAnsi="Cambria Math"/>
+                    <w:lang w:val="fr-FR"/>
+                  </w:rPr>
+                  <m:t>+</m:t>
+                </m:r>
+                <m:sSup>
+                  <m:sSupPr>
+                    <m:ctrlPr>
+                      <w:rPr>
+                        <w:rFonts w:ascii="Cambria Math" w:hAnsi="Cambria Math"/>
+                        <w:i/>
+                      </w:rPr>
+                    </m:ctrlPr>
+                  </m:sSupPr>
+                  <m:e>
+                    <m:r>
+                      <w:rPr>
+                        <w:rFonts w:ascii="Cambria Math" w:hAnsi="Cambria Math"/>
+                      </w:rPr>
+                      <m:t>DA</m:t>
+                    </m:r>
+                  </m:e>
+                  <m:sup>
+                    <m:r>
+                      <w:rPr>
+                        <w:rFonts w:ascii="Cambria Math" w:hAnsi="Cambria Math"/>
+                        <w:lang w:val="fr-FR"/>
+                      </w:rPr>
+                      <m:t>2</m:t>
+                    </m:r>
+                  </m:sup>
+                </m:sSup>
+                <m:r>
+                  <w:rPr>
+                    <w:rFonts w:ascii="Cambria Math" w:hAnsi="Cambria Math"/>
+                    <w:lang w:val="fr-FR"/>
+                  </w:rPr>
+                  <m:t>-</m:t>
+                </m:r>
+                <m:r>
+                  <w:rPr>
+                    <w:rFonts w:ascii="Cambria Math" w:hAnsi="Cambria Math"/>
+                  </w:rPr>
+                  <m:t>AE</m:t>
+                </m:r>
+                <m:r>
+                  <w:rPr>
+                    <w:rFonts w:ascii="Cambria Math" w:hAnsi="Cambria Math"/>
+                    <w:lang w:val="fr-FR"/>
+                  </w:rPr>
+                  <m:t>²</m:t>
+                </m:r>
+              </m:num>
+              <m:den>
+                <m:r>
+                  <w:rPr>
+                    <w:rFonts w:ascii="Cambria Math" w:hAnsi="Cambria Math"/>
+                    <w:lang w:val="fr-FR"/>
+                  </w:rPr>
+                  <m:t>2×</m:t>
+                </m:r>
+                <m:r>
+                  <w:rPr>
+                    <w:rFonts w:ascii="Cambria Math" w:hAnsi="Cambria Math"/>
+                  </w:rPr>
+                  <m:t>DA</m:t>
+                </m:r>
+                <m:r>
+                  <w:rPr>
+                    <w:rFonts w:ascii="Cambria Math" w:hAnsi="Cambria Math"/>
+                    <w:lang w:val="fr-FR"/>
+                  </w:rPr>
+                  <m:t>×</m:t>
+                </m:r>
+                <m:r>
+                  <w:rPr>
+                    <w:rFonts w:ascii="Cambria Math" w:hAnsi="Cambria Math"/>
+                  </w:rPr>
+                  <m:t>D</m:t>
+                </m:r>
+                <m:r>
+                  <w:rPr>
+                    <w:rFonts w:ascii="Cambria Math" w:hAnsi="Cambria Math"/>
+                  </w:rPr>
+                  <m:t>E</m:t>
+                </m:r>
+              </m:den>
+            </m:f>
+          </m:e>
+        </m:d>
+        <m:r>
+          <w:rPr>
+            <w:rFonts w:ascii="Cambria Math" w:hAnsi="Cambria Math"/>
+          </w:rPr>
+          <m:t>-</m:t>
+        </m:r>
+        <m:r>
+          <w:rPr>
+            <w:rFonts w:ascii="Cambria Math" w:hAnsi="Cambria Math"/>
+          </w:rPr>
+          <m:t>π</m:t>
+        </m:r>
+        <m:r>
+          <w:rPr>
+            <w:rFonts w:ascii="Cambria Math" w:hAnsi="Cambria Math"/>
+          </w:rPr>
+          <m:t>-ha</m:t>
+        </m:r>
+      </m:oMath>
+    </w:p>
+    <w:p>
+      <w:pPr>
+        <w:jc w:val="center"/>
+        <w:rPr>
+          <w:lang w:val="fr-FR"/>
+        </w:rPr>
+      </w:pPr>
+    </w:p>
+    <w:p>
+      <w:pPr>
+        <w:jc w:val="center"/>
+        <w:rPr>
+          <w:lang w:val="fr-FR"/>
+        </w:rPr>
+      </w:pPr>
+    </w:p>
+    <w:p>
+      <w:pPr>
+        <w:jc w:val="center"/>
+        <w:rPr>
+          <w:lang w:val="fr-FR"/>
+        </w:rPr>
+      </w:pPr>
+    </w:p>
+    <w:p>
+      <w:pPr>
+        <w:rPr>
+          <w:lang w:val="fr-FR"/>
+        </w:rPr>
+      </w:pPr>
       <w:r>
         <w:rPr>
           <w:rFonts w:ascii="Times New Roman" w:eastAsia="Times New Roman" w:hAnsi="Times New Roman" w:cs="Times New Roman"/>
@@ -1468,7 +2227,7 @@
                           </pic:cNvPicPr>
                         </pic:nvPicPr>
                         <pic:blipFill rotWithShape="1">
-                          <a:blip r:embed="rId4" cstate="print">
+                          <a:blip r:embed="rId5" cstate="print">
                             <a:extLst>
                               <a:ext uri="{28A0092B-C50C-407E-A947-70E740481C1C}">
                                 <a14:useLocalDpi xmlns:a14="http://schemas.microsoft.com/office/drawing/2010/main" val="0"/>
@@ -1504,7 +2263,7 @@
                           </pic:cNvPicPr>
                         </pic:nvPicPr>
                         <pic:blipFill rotWithShape="1">
-                          <a:blip r:embed="rId5">
+                          <a:blip r:embed="rId6">
                             <a:extLst>
                               <a:ext uri="{28A0092B-C50C-407E-A947-70E740481C1C}">
                                 <a14:useLocalDpi xmlns:a14="http://schemas.microsoft.com/office/drawing/2010/main" val="0"/>
@@ -1561,10 +2320,10 @@
                   <o:lock v:ext="edit" aspectratio="t"/>
                 </v:shapetype>
                 <v:shape id="Image 1" o:spid="_x0000_s1027" type="#_x0000_t75" alt="Une image contenant diagramme&#10;&#10;Description générée automatiquement" style="position:absolute;width:36639;height:28975;visibility:visible;mso-wrap-style:square" o:gfxdata="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">
-                  <v:imagedata r:id="rId6" o:title="Une image contenant diagramme&#10;&#10;Description générée automatiquement" cropleft="2624f" cropright="6352f"/>
+                  <v:imagedata r:id="rId7" o:title="Une image contenant diagramme&#10;&#10;Description générée automatiquement" cropleft="2624f" cropright="6352f"/>
                 </v:shape>
                 <v:shape id="Image 9" o:spid="_x0000_s1028" type="#_x0000_t75" alt="Une image contenant diagramme&#10;&#10;Description générée automatiquement" style="position:absolute;left:26136;top:13487;width:9906;height:10173;visibility:visible;mso-wrap-style:square" o:gfxdata="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">
-                  <v:imagedata r:id="rId7" o:title="Une image contenant diagramme&#10;&#10;Description générée automatiquement" cropleft="6466f" cropright="6443f"/>
+                  <v:imagedata r:id="rId8" o:title="Une image contenant diagramme&#10;&#10;Description générée automatiquement" cropleft="6466f" cropright="6443f"/>
                 </v:shape>
               </v:group>
             </w:pict>
@@ -1574,12 +2333,14 @@
       <w:r>
         <w:rPr>
           <w:noProof/>
+          <w:lang w:val="fr-FR"/>
         </w:rPr>
         <w:t xml:space="preserve"> </w:t>
       </w:r>
       <w:r>
         <w:rPr>
           <w:noProof/>
+          <w:lang w:val="fr-FR"/>
         </w:rPr>
         <w:t xml:space="preserve"> </w:t>
       </w:r>
@@ -1592,6 +2353,127 @@
     </w:sectPr>
   </w:body>
 </w:document>
+</file>
+
+<file path=word/numbering.xml><?xml version="1.0" encoding="utf-8"?>
+<w:numbering xmlns:wpc="http://schemas.microsoft.com/office/word/2010/wordprocessingCanvas" xmlns:cx="http://schemas.microsoft.com/office/drawing/2014/chartex" xmlns:cx1="http://schemas.microsoft.com/office/drawing/2015/9/8/chartex" xmlns:cx2="http://schemas.microsoft.com/office/drawing/2015/10/21/chartex" xmlns:cx3="http://schemas.microsoft.com/office/drawing/2016/5/9/chartex" xmlns:cx4="http://schemas.microsoft.com/office/drawing/2016/5/10/chartex" xmlns:cx5="http://schemas.microsoft.com/office/drawing/2016/5/11/chartex" xmlns:cx6="http://schemas.microsoft.com/office/drawing/2016/5/12/chartex" xmlns:cx7="http://schemas.microsoft.com/office/drawing/2016/5/13/chartex" xmlns:cx8="http://schemas.microsoft.com/office/drawing/2016/5/14/chartex" xmlns:mc="http://schemas.openxmlformats.org/markup-compatibility/2006" xmlns:aink="http://schemas.microsoft.com/office/drawing/2016/ink" xmlns:am3d="http://schemas.microsoft.com/office/drawing/2017/model3d" xmlns:o="urn:schemas-microsoft-com:office:office" xmlns:oel="http://schemas.microsoft.com/office/2019/extlst" xmlns:r="http://schemas.openxmlformats.org/officeDocument/2006/relationships" xmlns:m="http://schemas.openxmlformats.org/officeDocument/2006/math" xmlns:v="urn:schemas-microsoft-com:vml" xmlns:wp14="http://schemas.microsoft.com/office/word/2010/wordprocessingDrawing" xmlns:wp="http://schemas.openxmlformats.org/drawingml/2006/wordprocessingDrawing" xmlns:w10="urn:schemas-microsoft-com:office:word" xmlns:w="http://schemas.openxmlformats.org/wordprocessingml/2006/main" xmlns:w14="http://schemas.microsoft.com/office/word/2010/wordml" xmlns:w15="http://schemas.microsoft.com/office/word/2012/wordml" xmlns:w16cex="http://schemas.microsoft.com/office/word/2018/wordml/cex" xmlns:w16cid="http://schemas.microsoft.com/office/word/2016/wordml/cid" xmlns:w16="http://schemas.microsoft.com/office/word/2018/wordml" xmlns:w16du="http://schemas.microsoft.com/office/word/2023/wordml/word16du" xmlns:w16sdtdh="http://schemas.microsoft.com/office/word/2020/wordml/sdtdatahash" xmlns:w16se="http://schemas.microsoft.com/office/word/2015/wordml/symex" xmlns:wpg="http://schemas.microsoft.com/office/word/2010/wordprocessingGroup" xmlns:wpi="http://schemas.microsoft.com/office/word/2010/wordprocessingInk" xmlns:wne="http://schemas.microsoft.com/office/word/2006/wordml" xmlns:wps="http://schemas.microsoft.com/office/word/2010/wordprocessingShape" mc:Ignorable="w14 w15 w16se w16cid w16 w16cex w16sdtdh wp14">
+  <w:abstractNum w:abstractNumId="0" w15:restartNumberingAfterBreak="0">
+    <w:nsid w:val="1B8041C3"/>
+    <w:multiLevelType w:val="multilevel"/>
+    <w:tmpl w:val="04090021"/>
+    <w:lvl w:ilvl="0">
+      <w:start w:val="1"/>
+      <w:numFmt w:val="bullet"/>
+      <w:lvlText w:val=""/>
+      <w:lvlJc w:val="left"/>
+      <w:pPr>
+        <w:ind w:left="360" w:hanging="360"/>
+      </w:pPr>
+      <w:rPr>
+        <w:rFonts w:ascii="Wingdings" w:hAnsi="Wingdings" w:hint="default"/>
+      </w:rPr>
+    </w:lvl>
+    <w:lvl w:ilvl="1">
+      <w:start w:val="1"/>
+      <w:numFmt w:val="bullet"/>
+      <w:lvlText w:val=""/>
+      <w:lvlJc w:val="left"/>
+      <w:pPr>
+        <w:ind w:left="720" w:hanging="360"/>
+      </w:pPr>
+      <w:rPr>
+        <w:rFonts w:ascii="Wingdings" w:hAnsi="Wingdings" w:hint="default"/>
+      </w:rPr>
+    </w:lvl>
+    <w:lvl w:ilvl="2">
+      <w:start w:val="1"/>
+      <w:numFmt w:val="bullet"/>
+      <w:lvlText w:val=""/>
+      <w:lvlJc w:val="left"/>
+      <w:pPr>
+        <w:ind w:left="1080" w:hanging="360"/>
+      </w:pPr>
+      <w:rPr>
+        <w:rFonts w:ascii="Wingdings" w:hAnsi="Wingdings" w:hint="default"/>
+      </w:rPr>
+    </w:lvl>
+    <w:lvl w:ilvl="3">
+      <w:start w:val="1"/>
+      <w:numFmt w:val="bullet"/>
+      <w:lvlText w:val=""/>
+      <w:lvlJc w:val="left"/>
+      <w:pPr>
+        <w:ind w:left="1440" w:hanging="360"/>
+      </w:pPr>
+      <w:rPr>
+        <w:rFonts w:ascii="Symbol" w:hAnsi="Symbol" w:hint="default"/>
+      </w:rPr>
+    </w:lvl>
+    <w:lvl w:ilvl="4">
+      <w:start w:val="1"/>
+      <w:numFmt w:val="bullet"/>
+      <w:lvlText w:val=""/>
+      <w:lvlJc w:val="left"/>
+      <w:pPr>
+        <w:ind w:left="1800" w:hanging="360"/>
+      </w:pPr>
+      <w:rPr>
+        <w:rFonts w:ascii="Symbol" w:hAnsi="Symbol" w:hint="default"/>
+      </w:rPr>
+    </w:lvl>
+    <w:lvl w:ilvl="5">
+      <w:start w:val="1"/>
+      <w:numFmt w:val="bullet"/>
+      <w:lvlText w:val=""/>
+      <w:lvlJc w:val="left"/>
+      <w:pPr>
+        <w:ind w:left="2160" w:hanging="360"/>
+      </w:pPr>
+      <w:rPr>
+        <w:rFonts w:ascii="Wingdings" w:hAnsi="Wingdings" w:hint="default"/>
+      </w:rPr>
+    </w:lvl>
+    <w:lvl w:ilvl="6">
+      <w:start w:val="1"/>
+      <w:numFmt w:val="bullet"/>
+      <w:lvlText w:val=""/>
+      <w:lvlJc w:val="left"/>
+      <w:pPr>
+        <w:ind w:left="2520" w:hanging="360"/>
+      </w:pPr>
+      <w:rPr>
+        <w:rFonts w:ascii="Wingdings" w:hAnsi="Wingdings" w:hint="default"/>
+      </w:rPr>
+    </w:lvl>
+    <w:lvl w:ilvl="7">
+      <w:start w:val="1"/>
+      <w:numFmt w:val="bullet"/>
+      <w:lvlText w:val=""/>
+      <w:lvlJc w:val="left"/>
+      <w:pPr>
+        <w:ind w:left="2880" w:hanging="360"/>
+      </w:pPr>
+      <w:rPr>
+        <w:rFonts w:ascii="Symbol" w:hAnsi="Symbol" w:hint="default"/>
+      </w:rPr>
+    </w:lvl>
+    <w:lvl w:ilvl="8">
+      <w:start w:val="1"/>
+      <w:numFmt w:val="bullet"/>
+      <w:lvlText w:val=""/>
+      <w:lvlJc w:val="left"/>
+      <w:pPr>
+        <w:ind w:left="3240" w:hanging="360"/>
+      </w:pPr>
+      <w:rPr>
+        <w:rFonts w:ascii="Symbol" w:hAnsi="Symbol" w:hint="default"/>
+      </w:rPr>
+    </w:lvl>
+  </w:abstractNum>
+  <w:num w:numId="1" w16cid:durableId="535971621">
+    <w:abstractNumId w:val="0"/>
+  </w:num>
+</w:numbering>
 </file>
 
 <file path=word/styles.xml><?xml version="1.0" encoding="utf-8"?>
@@ -1992,7 +2874,7 @@
   <w:style w:type="paragraph" w:default="1" w:styleId="Normal">
     <w:name w:val="Normal"/>
     <w:qFormat/>
-    <w:rsid w:val="00FB1830"/>
+    <w:rsid w:val="00A612B7"/>
   </w:style>
   <w:style w:type="character" w:default="1" w:styleId="Policepardfaut">
     <w:name w:val="Default Paragraph Font"/>
@@ -2030,6 +2912,17 @@
     <w:rPr>
       <w:color w:val="808080"/>
     </w:rPr>
+  </w:style>
+  <w:style w:type="paragraph" w:styleId="Paragraphedeliste">
+    <w:name w:val="List Paragraph"/>
+    <w:basedOn w:val="Normal"/>
+    <w:uiPriority w:val="34"/>
+    <w:qFormat/>
+    <w:rsid w:val="00DB3C98"/>
+    <w:pPr>
+      <w:ind w:left="720"/>
+      <w:contextualSpacing/>
+    </w:pPr>
   </w:style>
 </w:styles>
 </file>

</xml_diff>

<commit_message>
Maths-calculation and made changes in the article v2 document
</commit_message>
<xml_diff>
--- a/session-reports/reports_hugo-durand/session16/Equation.docx
+++ b/session-reports/reports_hugo-durand/session16/Equation.docx
@@ -12,6 +12,7 @@
           <w:szCs w:val="24"/>
         </w:rPr>
       </w:pPr>
+      <w:bookmarkStart w:id="0" w:name="_Hlk135294361"/>
       <w:r>
         <w:rPr>
           <w:rFonts w:ascii="Times New Roman" w:eastAsia="Times New Roman" w:hAnsi="Times New Roman" w:cs="Times New Roman"/>
@@ -75,7 +76,7 @@
                 <w:rPr>
                   <w:rFonts w:ascii="Cambria Math" w:hAnsi="Cambria Math"/>
                 </w:rPr>
-                <m:t>E</m:t>
+                <m:t>H</m:t>
               </m:r>
             </m:e>
             <m:sup>
@@ -139,7 +140,7 @@
                 <w:rPr>
                   <w:rFonts w:ascii="Cambria Math" w:hAnsi="Cambria Math"/>
                 </w:rPr>
-                <m:t>E</m:t>
+                <m:t>H</m:t>
               </m:r>
             </m:e>
             <m:sup>
@@ -155,7 +156,19 @@
             <w:rPr>
               <w:rFonts w:ascii="Cambria Math" w:hAnsi="Cambria Math"/>
             </w:rPr>
-            <m:t>-2×DE×CD×</m:t>
+            <m:t>-2×D</m:t>
+          </m:r>
+          <m:r>
+            <w:rPr>
+              <w:rFonts w:ascii="Cambria Math" w:hAnsi="Cambria Math"/>
+            </w:rPr>
+            <m:t>H</m:t>
+          </m:r>
+          <m:r>
+            <w:rPr>
+              <w:rFonts w:ascii="Cambria Math" w:hAnsi="Cambria Math"/>
+            </w:rPr>
+            <m:t>×CD×</m:t>
           </m:r>
           <m:func>
             <m:funcPr>
@@ -216,6 +229,7 @@
       <w:r>
         <w:t xml:space="preserve"> </w:t>
       </w:r>
+      <w:bookmarkStart w:id="1" w:name="_Hlk135294474"/>
       <m:oMath>
         <m:r>
           <w:rPr>
@@ -352,6 +366,7 @@
           </m:e>
         </m:d>
       </m:oMath>
+      <w:bookmarkEnd w:id="1"/>
     </w:p>
     <w:p>
       <w:pPr>
@@ -477,14 +492,20 @@
       <w:pPr>
         <w:jc w:val="center"/>
       </w:pPr>
+    </w:p>
+    <w:p>
+      <w:pPr>
+        <w:jc w:val="center"/>
+      </w:pPr>
       <w:r>
-        <w:t>(valid for both configurations)</w:t>
+        <w:t>(</w:t>
       </w:r>
-    </w:p>
-    <w:p>
-      <w:pPr>
-        <w:jc w:val="center"/>
-      </w:pPr>
+      <w:r>
+        <w:t>Valid</w:t>
+      </w:r>
+      <w:r>
+        <w:t xml:space="preserve"> for both configurations)</w:t>
+      </w:r>
     </w:p>
     <w:p>
       <w:pPr>
@@ -540,8 +561,19 @@
       <w:r>
         <w:t>(</w:t>
       </w:r>
+      <m:oMath>
+        <m:r>
+          <w:rPr>
+            <w:rFonts w:ascii="Cambria Math" w:hAnsi="Cambria Math"/>
+          </w:rPr>
+          <m:t>γ</m:t>
+        </m:r>
+      </m:oMath>
       <w:r>
-        <w:t>When the angle is implemented in the code, it is negative or positive</w:t>
+        <w:t xml:space="preserve"> </w:t>
+      </w:r>
+      <w:r>
+        <w:t>is negative or positive</w:t>
       </w:r>
       <w:r>
         <w:t>)</w:t>
@@ -572,7 +604,21 @@
               <w:rFonts w:ascii="Cambria Math" w:hAnsi="Cambria Math"/>
               <w:lang w:val="fr-FR"/>
             </w:rPr>
-            <m:t>AE=</m:t>
+            <m:t>A</m:t>
+          </m:r>
+          <m:r>
+            <w:rPr>
+              <w:rFonts w:ascii="Cambria Math" w:hAnsi="Cambria Math"/>
+              <w:lang w:val="fr-FR"/>
+            </w:rPr>
+            <m:t>H</m:t>
+          </m:r>
+          <m:r>
+            <w:rPr>
+              <w:rFonts w:ascii="Cambria Math" w:hAnsi="Cambria Math"/>
+              <w:lang w:val="fr-FR"/>
+            </w:rPr>
+            <m:t>=</m:t>
           </m:r>
           <m:rad>
             <m:radPr>
@@ -646,7 +692,7 @@
                       <w:rFonts w:ascii="Cambria Math" w:hAnsi="Cambria Math"/>
                       <w:lang w:val="fr-FR"/>
                     </w:rPr>
-                    <m:t>E</m:t>
+                    <m:t>H</m:t>
                   </m:r>
                 </m:e>
                 <m:sup>
@@ -664,7 +710,21 @@
                   <w:rFonts w:ascii="Cambria Math" w:hAnsi="Cambria Math"/>
                   <w:lang w:val="fr-FR"/>
                 </w:rPr>
-                <m:t>-2×DA×DE×</m:t>
+                <m:t>-2×DA×D</m:t>
+              </m:r>
+              <m:r>
+                <w:rPr>
+                  <w:rFonts w:ascii="Cambria Math" w:hAnsi="Cambria Math"/>
+                  <w:lang w:val="fr-FR"/>
+                </w:rPr>
+                <m:t>H</m:t>
+              </m:r>
+              <m:r>
+                <w:rPr>
+                  <w:rFonts w:ascii="Cambria Math" w:hAnsi="Cambria Math"/>
+                  <w:lang w:val="fr-FR"/>
+                </w:rPr>
+                <m:t>×</m:t>
               </m:r>
               <m:func>
                 <m:funcPr>
@@ -801,7 +861,7 @@
                         <w:rPr>
                           <w:rFonts w:ascii="Cambria Math" w:hAnsi="Cambria Math"/>
                         </w:rPr>
-                        <m:t>E</m:t>
+                        <m:t>H</m:t>
                       </m:r>
                     </m:e>
                     <m:sup>
@@ -859,7 +919,13 @@
                     <w:rPr>
                       <w:rFonts w:ascii="Cambria Math" w:hAnsi="Cambria Math"/>
                     </w:rPr>
-                    <m:t>AE</m:t>
+                    <m:t>A</m:t>
+                  </m:r>
+                  <m:r>
+                    <w:rPr>
+                      <w:rFonts w:ascii="Cambria Math" w:hAnsi="Cambria Math"/>
+                    </w:rPr>
+                    <m:t>H</m:t>
                   </m:r>
                   <m:r>
                     <w:rPr>
@@ -894,7 +960,13 @@
                     <w:rPr>
                       <w:rFonts w:ascii="Cambria Math" w:hAnsi="Cambria Math"/>
                     </w:rPr>
-                    <m:t>AE</m:t>
+                    <m:t>A</m:t>
+                  </m:r>
+                  <m:r>
+                    <w:rPr>
+                      <w:rFonts w:ascii="Cambria Math" w:hAnsi="Cambria Math"/>
+                    </w:rPr>
+                    <m:t>H</m:t>
                   </m:r>
                 </m:den>
               </m:f>
@@ -912,6 +984,7 @@
       <w:pPr>
         <w:jc w:val="center"/>
       </w:pPr>
+      <w:bookmarkStart w:id="2" w:name="_Hlk135297089"/>
       <m:oMathPara>
         <m:oMath>
           <m:r>
@@ -941,74 +1014,245 @@
           <m:r>
             <w:rPr>
               <w:rFonts w:ascii="Cambria Math" w:hAnsi="Cambria Math"/>
-            </w:rPr>
-            <m:t>β</m:t>
-          </m:r>
-          <m:r>
-            <w:rPr>
-              <w:rFonts w:ascii="Cambria Math" w:hAnsi="Cambria Math"/>
               <w:lang w:val="fr-FR"/>
             </w:rPr>
-            <m:t>-Փ)×EA</m:t>
+            <m:t>abs</m:t>
+          </m:r>
+          <m:d>
+            <m:dPr>
+              <m:ctrlPr>
+                <w:rPr>
+                  <w:rFonts w:ascii="Cambria Math" w:hAnsi="Cambria Math"/>
+                  <w:i/>
+                  <w:lang w:val="fr-FR"/>
+                </w:rPr>
+              </m:ctrlPr>
+            </m:dPr>
+            <m:e>
+              <m:r>
+                <w:rPr>
+                  <w:rFonts w:ascii="Cambria Math" w:hAnsi="Cambria Math"/>
+                </w:rPr>
+                <m:t>β</m:t>
+              </m:r>
+              <m:r>
+                <w:rPr>
+                  <w:rFonts w:ascii="Cambria Math" w:hAnsi="Cambria Math"/>
+                  <w:lang w:val="fr-FR"/>
+                </w:rPr>
+                <m:t>-Փ</m:t>
+              </m:r>
+            </m:e>
+          </m:d>
+          <m:r>
+            <w:rPr>
+              <w:rFonts w:ascii="Cambria Math" w:hAnsi="Cambria Math"/>
+              <w:lang w:val="fr-FR"/>
+            </w:rPr>
+            <m:t>)</m:t>
+          </m:r>
+          <m:r>
+            <w:rPr>
+              <w:rFonts w:ascii="Cambria Math" w:hAnsi="Cambria Math"/>
+              <w:lang w:val="fr-FR"/>
+            </w:rPr>
+            <m:t>×</m:t>
+          </m:r>
+          <m:r>
+            <w:rPr>
+              <w:rFonts w:ascii="Cambria Math" w:hAnsi="Cambria Math"/>
+              <w:lang w:val="fr-FR"/>
+            </w:rPr>
+            <m:t>AH</m:t>
           </m:r>
         </m:oMath>
       </m:oMathPara>
     </w:p>
-    <w:p>
-      <w:pPr>
-        <w:jc w:val="center"/>
-        <w:rPr>
-          <w:lang w:val="fr-FR"/>
-        </w:rPr>
-      </w:pPr>
-      <m:oMathPara>
-        <m:oMath>
-          <m:r>
-            <w:rPr>
-              <w:rFonts w:ascii="Cambria Math" w:hAnsi="Cambria Math"/>
-              <w:lang w:val="fr-FR"/>
-            </w:rPr>
-            <m:t>GA=</m:t>
-          </m:r>
-          <m:r>
-            <m:rPr>
-              <m:sty m:val="p"/>
-            </m:rPr>
-            <w:rPr>
-              <w:rFonts w:ascii="Cambria Math" w:hAnsi="Cambria Math"/>
-              <w:lang w:val="fr-FR"/>
-            </w:rPr>
-            <m:t>cos⁡</m:t>
-          </m:r>
-          <m:r>
-            <w:rPr>
-              <w:rFonts w:ascii="Cambria Math" w:hAnsi="Cambria Math"/>
-              <w:lang w:val="fr-FR"/>
-            </w:rPr>
-            <m:t>(</m:t>
-          </m:r>
-          <m:r>
-            <w:rPr>
-              <w:rFonts w:ascii="Cambria Math" w:hAnsi="Cambria Math"/>
-            </w:rPr>
-            <m:t>β</m:t>
-          </m:r>
-          <m:r>
-            <w:rPr>
-              <w:rFonts w:ascii="Cambria Math" w:hAnsi="Cambria Math"/>
-              <w:lang w:val="fr-FR"/>
-            </w:rPr>
-            <m:t>-Փ)×EA</m:t>
-          </m:r>
-        </m:oMath>
-      </m:oMathPara>
-    </w:p>
-    <w:p>
-      <w:pPr>
-        <w:jc w:val="center"/>
-        <w:rPr>
-          <w:lang w:val="fr-FR"/>
-        </w:rPr>
+    <w:bookmarkStart w:id="3" w:name="_Hlk135303996"/>
+    <w:p>
+      <w:pPr>
+        <w:jc w:val="center"/>
+      </w:pPr>
+      <m:oMath>
+        <m:d>
+          <m:dPr>
+            <m:begChr m:val="{"/>
+            <m:endChr m:val=""/>
+            <m:ctrlPr>
+              <w:rPr>
+                <w:rFonts w:ascii="Cambria Math" w:hAnsi="Cambria Math"/>
+                <w:i/>
+                <w:lang w:val="fr-FR"/>
+              </w:rPr>
+            </m:ctrlPr>
+          </m:dPr>
+          <m:e>
+            <m:eqArr>
+              <m:eqArrPr>
+                <m:ctrlPr>
+                  <w:rPr>
+                    <w:rFonts w:ascii="Cambria Math" w:hAnsi="Cambria Math"/>
+                    <w:i/>
+                    <w:lang w:val="fr-FR"/>
+                  </w:rPr>
+                </m:ctrlPr>
+              </m:eqArrPr>
+              <m:e>
+                <m:r>
+                  <w:rPr>
+                    <w:rFonts w:ascii="Cambria Math" w:hAnsi="Cambria Math"/>
+                    <w:lang w:val="fr-FR"/>
+                  </w:rPr>
+                  <m:t xml:space="preserve">             AG</m:t>
+                </m:r>
+                <m:r>
+                  <w:rPr>
+                    <w:rFonts w:ascii="Cambria Math" w:hAnsi="Cambria Math"/>
+                  </w:rPr>
+                  <m:t>=</m:t>
+                </m:r>
+                <m:r>
+                  <m:rPr>
+                    <m:sty m:val="p"/>
+                  </m:rPr>
+                  <w:rPr>
+                    <w:rFonts w:ascii="Cambria Math" w:hAnsi="Cambria Math"/>
+                  </w:rPr>
+                  <m:t>cos</m:t>
+                </m:r>
+                <m:r>
+                  <m:rPr>
+                    <m:sty m:val="p"/>
+                  </m:rPr>
+                  <w:rPr>
+                    <w:rFonts w:ascii="Cambria Math" w:hAnsi="Cambria Math"/>
+                  </w:rPr>
+                  <m:t>⁡(</m:t>
+                </m:r>
+                <m:r>
+                  <m:rPr>
+                    <m:sty m:val="p"/>
+                  </m:rPr>
+                  <w:rPr>
+                    <w:rFonts w:ascii="Cambria Math" w:hAnsi="Cambria Math"/>
+                  </w:rPr>
+                  <m:t>abs</m:t>
+                </m:r>
+                <m:r>
+                  <w:rPr>
+                    <w:rFonts w:ascii="Cambria Math" w:hAnsi="Cambria Math"/>
+                  </w:rPr>
+                  <m:t>(</m:t>
+                </m:r>
+                <m:r>
+                  <w:rPr>
+                    <w:rFonts w:ascii="Cambria Math" w:hAnsi="Cambria Math"/>
+                  </w:rPr>
+                  <m:t>β</m:t>
+                </m:r>
+                <m:r>
+                  <w:rPr>
+                    <w:rFonts w:ascii="Cambria Math" w:hAnsi="Cambria Math"/>
+                  </w:rPr>
+                  <m:t>-</m:t>
+                </m:r>
+                <m:r>
+                  <w:rPr>
+                    <w:rFonts w:ascii="Cambria Math" w:hAnsi="Cambria Math"/>
+                    <w:lang w:val="fr-FR"/>
+                  </w:rPr>
+                  <m:t>Փ</m:t>
+                </m:r>
+                <m:r>
+                  <w:rPr>
+                    <w:rFonts w:ascii="Cambria Math" w:hAnsi="Cambria Math"/>
+                  </w:rPr>
+                  <m:t>)</m:t>
+                </m:r>
+                <m:r>
+                  <w:rPr>
+                    <w:rFonts w:ascii="Cambria Math" w:hAnsi="Cambria Math"/>
+                  </w:rPr>
+                  <m:t>)</m:t>
+                </m:r>
+                <m:r>
+                  <w:rPr>
+                    <w:rFonts w:ascii="Cambria Math" w:hAnsi="Cambria Math"/>
+                  </w:rPr>
+                  <m:t>×</m:t>
+                </m:r>
+                <m:r>
+                  <w:rPr>
+                    <w:rFonts w:ascii="Cambria Math" w:hAnsi="Cambria Math"/>
+                    <w:lang w:val="fr-FR"/>
+                  </w:rPr>
+                  <m:t>AH</m:t>
+                </m:r>
+                <m:r>
+                  <w:rPr>
+                    <w:rFonts w:ascii="Cambria Math" w:hAnsi="Cambria Math"/>
+                  </w:rPr>
+                  <m:t>+</m:t>
+                </m:r>
+                <m:r>
+                  <w:rPr>
+                    <w:rFonts w:ascii="Cambria Math" w:hAnsi="Cambria Math"/>
+                    <w:lang w:val="fr-FR"/>
+                  </w:rPr>
+                  <m:t>HE</m:t>
+                </m:r>
+              </m:e>
+              <m:e>
+                <m:r>
+                  <w:rPr>
+                    <w:rFonts w:ascii="Cambria Math" w:hAnsi="Cambria Math"/>
+                    <w:lang w:val="fr-FR"/>
+                  </w:rPr>
+                  <m:t>EG=sin(abs</m:t>
+                </m:r>
+                <m:r>
+                  <w:rPr>
+                    <w:rFonts w:ascii="Cambria Math" w:hAnsi="Cambria Math"/>
+                    <w:lang w:val="fr-FR"/>
+                  </w:rPr>
+                  <m:t>(</m:t>
+                </m:r>
+                <m:r>
+                  <w:rPr>
+                    <w:rFonts w:ascii="Cambria Math" w:hAnsi="Cambria Math"/>
+                    <w:lang w:val="fr-FR"/>
+                  </w:rPr>
+                  <m:t>β-Փ)</m:t>
+                </m:r>
+                <m:r>
+                  <w:rPr>
+                    <w:rFonts w:ascii="Cambria Math" w:hAnsi="Cambria Math"/>
+                    <w:lang w:val="fr-FR"/>
+                  </w:rPr>
+                  <m:t>)</m:t>
+                </m:r>
+                <m:r>
+                  <w:rPr>
+                    <w:rFonts w:ascii="Cambria Math" w:hAnsi="Cambria Math"/>
+                    <w:lang w:val="fr-FR"/>
+                  </w:rPr>
+                  <m:t>×AH</m:t>
+                </m:r>
+              </m:e>
+            </m:eqArr>
+          </m:e>
+        </m:d>
+      </m:oMath>
+      <w:bookmarkEnd w:id="2"/>
+      <w:bookmarkEnd w:id="3"/>
+      <w:r>
+        <w:t xml:space="preserve"> </w:t>
+      </w:r>
+    </w:p>
+    <w:bookmarkEnd w:id="0"/>
+    <w:p>
+      <w:pPr>
+        <w:jc w:val="center"/>
       </w:pPr>
     </w:p>
     <w:p>
@@ -1246,12 +1490,17 @@
       <w:pPr>
         <w:jc w:val="center"/>
       </w:pPr>
+      <w:bookmarkStart w:id="4" w:name="_Hlk135296216"/>
       <w:r>
         <w:lastRenderedPageBreak/>
         <w:t xml:space="preserve">We </w:t>
       </w:r>
       <w:r>
-        <w:t>define hip</w:t>
+        <w:t xml:space="preserve">define </w:t>
+      </w:r>
+      <w:proofErr w:type="spellStart"/>
+      <w:r>
+        <w:t>hip</w:t>
       </w:r>
       <w:r>
         <w:t>_</w:t>
@@ -1259,8 +1508,32 @@
       <w:r>
         <w:t>angle</w:t>
       </w:r>
+      <w:proofErr w:type="spellEnd"/>
       <w:r>
-        <w:t xml:space="preserve"> = ha and knee_angle = ka</w:t>
+        <w:t xml:space="preserve"> = </w:t>
+      </w:r>
+      <w:r>
+        <w:rPr>
+          <w:rFonts w:cstheme="minorHAnsi"/>
+        </w:rPr>
+        <w:t>Ħ</w:t>
+      </w:r>
+      <w:r>
+        <w:t xml:space="preserve"> and </w:t>
+      </w:r>
+      <w:proofErr w:type="spellStart"/>
+      <w:r>
+        <w:t>knee_angle</w:t>
+      </w:r>
+      <w:proofErr w:type="spellEnd"/>
+      <w:r>
+        <w:t xml:space="preserve"> = </w:t>
+      </w:r>
+      <w:r>
+        <w:rPr>
+          <w:rFonts w:cstheme="minorHAnsi"/>
+        </w:rPr>
+        <w:t>ĸ</w:t>
       </w:r>
     </w:p>
     <w:p>
@@ -1296,7 +1569,14 @@
               <w:rFonts w:ascii="Cambria Math" w:hAnsi="Cambria Math"/>
               <w:lang w:val="fr-FR"/>
             </w:rPr>
-            <m:t>EA=</m:t>
+            <m:t>H</m:t>
+          </m:r>
+          <m:r>
+            <w:rPr>
+              <w:rFonts w:ascii="Cambria Math" w:hAnsi="Cambria Math"/>
+              <w:lang w:val="fr-FR"/>
+            </w:rPr>
+            <m:t>A=</m:t>
           </m:r>
           <m:rad>
             <m:radPr>
@@ -1352,7 +1632,35 @@
                   <w:rFonts w:ascii="Cambria Math" w:hAnsi="Cambria Math"/>
                   <w:lang w:val="fr-FR"/>
                 </w:rPr>
-                <m:t>+AG²</m:t>
+                <m:t>+</m:t>
+              </m:r>
+              <m:r>
+                <w:rPr>
+                  <w:rFonts w:ascii="Cambria Math" w:hAnsi="Cambria Math"/>
+                  <w:lang w:val="fr-FR"/>
+                </w:rPr>
+                <m:t>(</m:t>
+              </m:r>
+              <m:r>
+                <w:rPr>
+                  <w:rFonts w:ascii="Cambria Math" w:hAnsi="Cambria Math"/>
+                  <w:lang w:val="fr-FR"/>
+                </w:rPr>
+                <m:t>AG</m:t>
+              </m:r>
+              <m:r>
+                <w:rPr>
+                  <w:rFonts w:ascii="Cambria Math" w:hAnsi="Cambria Math"/>
+                  <w:lang w:val="fr-FR"/>
+                </w:rPr>
+                <m:t>-HE)</m:t>
+              </m:r>
+              <m:r>
+                <w:rPr>
+                  <w:rFonts w:ascii="Cambria Math" w:hAnsi="Cambria Math"/>
+                  <w:lang w:val="fr-FR"/>
+                </w:rPr>
+                <m:t>²</m:t>
               </m:r>
             </m:e>
           </m:rad>
@@ -1433,9 +1741,34 @@
                 <m:r>
                   <w:rPr>
                     <w:rFonts w:ascii="Cambria Math" w:hAnsi="Cambria Math"/>
+                  </w:rPr>
+                  <m:t>(</m:t>
+                </m:r>
+                <m:r>
+                  <w:rPr>
+                    <w:rFonts w:ascii="Cambria Math" w:hAnsi="Cambria Math"/>
                     <w:lang w:val="fr-FR"/>
                   </w:rPr>
                   <m:t>AG</m:t>
+                </m:r>
+                <m:r>
+                  <w:rPr>
+                    <w:rFonts w:ascii="Cambria Math" w:hAnsi="Cambria Math"/>
+                  </w:rPr>
+                  <m:t>-</m:t>
+                </m:r>
+                <m:r>
+                  <w:rPr>
+                    <w:rFonts w:ascii="Cambria Math" w:hAnsi="Cambria Math"/>
+                    <w:lang w:val="fr-FR"/>
+                  </w:rPr>
+                  <m:t>HE</m:t>
+                </m:r>
+                <m:r>
+                  <w:rPr>
+                    <w:rFonts w:ascii="Cambria Math" w:hAnsi="Cambria Math"/>
+                  </w:rPr>
+                  <m:t>)</m:t>
                 </m:r>
               </m:num>
               <m:den>
@@ -1444,7 +1777,14 @@
                     <w:rFonts w:ascii="Cambria Math" w:hAnsi="Cambria Math"/>
                     <w:lang w:val="fr-FR"/>
                   </w:rPr>
-                  <m:t>AE</m:t>
+                  <m:t>A</m:t>
+                </m:r>
+                <m:r>
+                  <w:rPr>
+                    <w:rFonts w:ascii="Cambria Math" w:hAnsi="Cambria Math"/>
+                    <w:lang w:val="fr-FR"/>
+                  </w:rPr>
+                  <m:t>H</m:t>
                 </m:r>
               </m:den>
             </m:f>
@@ -1455,31 +1795,720 @@
     <w:p>
       <w:pPr>
         <w:pStyle w:val="Paragraphedeliste"/>
-        <w:numPr>
-          <w:ilvl w:val="0"/>
-          <w:numId w:val="1"/>
-        </w:numPr>
-        <w:jc w:val="center"/>
-      </w:pPr>
+        <w:ind w:left="3240" w:firstLine="360"/>
+        <w:jc w:val="center"/>
+      </w:pPr>
+      <w:bookmarkStart w:id="5" w:name="_Hlk135296393"/>
+      <w:bookmarkStart w:id="6" w:name="_Hlk135296416"/>
+      <m:oMathPara>
+        <m:oMath>
+          <m:r>
+            <w:rPr>
+              <w:rFonts w:ascii="Cambria Math" w:hAnsi="Cambria Math"/>
+              <w:lang w:val="fr-FR"/>
+            </w:rPr>
+            <m:t>Փ</m:t>
+          </m:r>
+          <m:r>
+            <w:rPr>
+              <w:rFonts w:ascii="Cambria Math" w:hAnsi="Cambria Math"/>
+            </w:rPr>
+            <m:t>=</m:t>
+          </m:r>
+          <m:sSup>
+            <m:sSupPr>
+              <m:ctrlPr>
+                <w:rPr>
+                  <w:rFonts w:ascii="Cambria Math" w:hAnsi="Cambria Math"/>
+                  <w:i/>
+                </w:rPr>
+              </m:ctrlPr>
+            </m:sSupPr>
+            <m:e>
+              <m:r>
+                <w:rPr>
+                  <w:rFonts w:ascii="Cambria Math" w:hAnsi="Cambria Math"/>
+                </w:rPr>
+                <m:t>cos</m:t>
+              </m:r>
+            </m:e>
+            <m:sup>
+              <m:r>
+                <w:rPr>
+                  <w:rFonts w:ascii="Cambria Math" w:hAnsi="Cambria Math"/>
+                </w:rPr>
+                <m:t>-1</m:t>
+              </m:r>
+            </m:sup>
+          </m:sSup>
+          <m:d>
+            <m:dPr>
+              <m:ctrlPr>
+                <w:rPr>
+                  <w:rFonts w:ascii="Cambria Math" w:hAnsi="Cambria Math"/>
+                  <w:i/>
+                </w:rPr>
+              </m:ctrlPr>
+            </m:dPr>
+            <m:e>
+              <m:f>
+                <m:fPr>
+                  <m:ctrlPr>
+                    <w:rPr>
+                      <w:rFonts w:ascii="Cambria Math" w:hAnsi="Cambria Math"/>
+                      <w:i/>
+                    </w:rPr>
+                  </m:ctrlPr>
+                </m:fPr>
+                <m:num>
+                  <m:r>
+                    <w:rPr>
+                      <w:rFonts w:ascii="Cambria Math" w:hAnsi="Cambria Math"/>
+                    </w:rPr>
+                    <m:t>-D</m:t>
+                  </m:r>
+                  <m:sSup>
+                    <m:sSupPr>
+                      <m:ctrlPr>
+                        <w:rPr>
+                          <w:rFonts w:ascii="Cambria Math" w:hAnsi="Cambria Math"/>
+                          <w:i/>
+                        </w:rPr>
+                      </m:ctrlPr>
+                    </m:sSupPr>
+                    <m:e>
+                      <m:r>
+                        <w:rPr>
+                          <w:rFonts w:ascii="Cambria Math" w:hAnsi="Cambria Math"/>
+                        </w:rPr>
+                        <m:t>H</m:t>
+                      </m:r>
+                    </m:e>
+                    <m:sup>
+                      <m:r>
+                        <w:rPr>
+                          <w:rFonts w:ascii="Cambria Math" w:hAnsi="Cambria Math"/>
+                        </w:rPr>
+                        <m:t>2</m:t>
+                      </m:r>
+                    </m:sup>
+                  </m:sSup>
+                  <m:r>
+                    <w:rPr>
+                      <w:rFonts w:ascii="Cambria Math" w:hAnsi="Cambria Math"/>
+                    </w:rPr>
+                    <m:t>+</m:t>
+                  </m:r>
+                  <m:sSup>
+                    <m:sSupPr>
+                      <m:ctrlPr>
+                        <w:rPr>
+                          <w:rFonts w:ascii="Cambria Math" w:hAnsi="Cambria Math"/>
+                          <w:i/>
+                        </w:rPr>
+                      </m:ctrlPr>
+                    </m:sSupPr>
+                    <m:e>
+                      <m:r>
+                        <w:rPr>
+                          <w:rFonts w:ascii="Cambria Math" w:hAnsi="Cambria Math"/>
+                        </w:rPr>
+                        <m:t>DA</m:t>
+                      </m:r>
+                    </m:e>
+                    <m:sup>
+                      <m:r>
+                        <w:rPr>
+                          <w:rFonts w:ascii="Cambria Math" w:hAnsi="Cambria Math"/>
+                        </w:rPr>
+                        <m:t>2</m:t>
+                      </m:r>
+                    </m:sup>
+                  </m:sSup>
+                  <m:r>
+                    <w:rPr>
+                      <w:rFonts w:ascii="Cambria Math" w:hAnsi="Cambria Math"/>
+                    </w:rPr>
+                    <m:t>+A</m:t>
+                  </m:r>
+                  <m:r>
+                    <w:rPr>
+                      <w:rFonts w:ascii="Cambria Math" w:hAnsi="Cambria Math"/>
+                    </w:rPr>
+                    <m:t>H</m:t>
+                  </m:r>
+                  <m:r>
+                    <w:rPr>
+                      <w:rFonts w:ascii="Cambria Math" w:hAnsi="Cambria Math"/>
+                    </w:rPr>
+                    <m:t>²</m:t>
+                  </m:r>
+                </m:num>
+                <m:den>
+                  <m:r>
+                    <w:rPr>
+                      <w:rFonts w:ascii="Cambria Math" w:hAnsi="Cambria Math"/>
+                    </w:rPr>
+                    <m:t>2×DA×A</m:t>
+                  </m:r>
+                  <m:r>
+                    <w:rPr>
+                      <w:rFonts w:ascii="Cambria Math" w:hAnsi="Cambria Math"/>
+                    </w:rPr>
+                    <m:t>H</m:t>
+                  </m:r>
+                </m:den>
+              </m:f>
+            </m:e>
+          </m:d>
+        </m:oMath>
+      </m:oMathPara>
+      <w:bookmarkEnd w:id="5"/>
+    </w:p>
+    <w:bookmarkEnd w:id="6"/>
+    <w:p>
+      <w:pPr>
+        <w:pStyle w:val="Paragraphedeliste"/>
+        <w:ind w:left="360"/>
+        <w:rPr>
+          <w:sz w:val="16"/>
+          <w:szCs w:val="16"/>
+        </w:rPr>
+      </w:pPr>
+      <m:oMathPara>
+        <m:oMath>
+          <m:r>
+            <w:rPr>
+              <w:rFonts w:ascii="Cambria Math" w:hAnsi="Cambria Math"/>
+            </w:rPr>
+            <m:t>α</m:t>
+          </m:r>
+          <m:r>
+            <w:rPr>
+              <w:rFonts w:ascii="Cambria Math" w:hAnsi="Cambria Math"/>
+            </w:rPr>
+            <m:t xml:space="preserve">= </m:t>
+          </m:r>
+          <m:sSup>
+            <m:sSupPr>
+              <m:ctrlPr>
+                <w:rPr>
+                  <w:rFonts w:ascii="Cambria Math" w:hAnsi="Cambria Math"/>
+                  <w:i/>
+                  <w:sz w:val="16"/>
+                  <w:szCs w:val="16"/>
+                </w:rPr>
+              </m:ctrlPr>
+            </m:sSupPr>
+            <m:e>
+              <m:r>
+                <w:rPr>
+                  <w:rFonts w:ascii="Cambria Math" w:hAnsi="Cambria Math"/>
+                  <w:sz w:val="16"/>
+                  <w:szCs w:val="16"/>
+                </w:rPr>
+                <m:t>cos</m:t>
+              </m:r>
+            </m:e>
+            <m:sup>
+              <m:r>
+                <w:rPr>
+                  <w:rFonts w:ascii="Cambria Math" w:hAnsi="Cambria Math"/>
+                  <w:sz w:val="16"/>
+                  <w:szCs w:val="16"/>
+                </w:rPr>
+                <m:t>-1</m:t>
+              </m:r>
+            </m:sup>
+          </m:sSup>
+          <m:d>
+            <m:dPr>
+              <m:ctrlPr>
+                <w:rPr>
+                  <w:rFonts w:ascii="Cambria Math" w:hAnsi="Cambria Math"/>
+                  <w:i/>
+                  <w:sz w:val="16"/>
+                  <w:szCs w:val="16"/>
+                </w:rPr>
+              </m:ctrlPr>
+            </m:dPr>
+            <m:e>
+              <m:f>
+                <m:fPr>
+                  <m:ctrlPr>
+                    <w:rPr>
+                      <w:rFonts w:ascii="Cambria Math" w:hAnsi="Cambria Math"/>
+                      <w:i/>
+                      <w:sz w:val="16"/>
+                      <w:szCs w:val="16"/>
+                    </w:rPr>
+                  </m:ctrlPr>
+                </m:fPr>
+                <m:num>
+                  <m:r>
+                    <w:rPr>
+                      <w:rFonts w:ascii="Cambria Math" w:hAnsi="Cambria Math"/>
+                      <w:sz w:val="16"/>
+                      <w:szCs w:val="16"/>
+                    </w:rPr>
+                    <m:t>D</m:t>
+                  </m:r>
+                  <m:sSup>
+                    <m:sSupPr>
+                      <m:ctrlPr>
+                        <w:rPr>
+                          <w:rFonts w:ascii="Cambria Math" w:hAnsi="Cambria Math"/>
+                          <w:i/>
+                          <w:sz w:val="16"/>
+                          <w:szCs w:val="16"/>
+                        </w:rPr>
+                      </m:ctrlPr>
+                    </m:sSupPr>
+                    <m:e>
+                      <m:r>
+                        <w:rPr>
+                          <w:rFonts w:ascii="Cambria Math" w:hAnsi="Cambria Math"/>
+                          <w:sz w:val="16"/>
+                          <w:szCs w:val="16"/>
+                        </w:rPr>
+                        <m:t>H</m:t>
+                      </m:r>
+                    </m:e>
+                    <m:sup>
+                      <m:r>
+                        <w:rPr>
+                          <w:rFonts w:ascii="Cambria Math" w:hAnsi="Cambria Math"/>
+                          <w:sz w:val="16"/>
+                          <w:szCs w:val="16"/>
+                        </w:rPr>
+                        <m:t>2</m:t>
+                      </m:r>
+                    </m:sup>
+                  </m:sSup>
+                  <m:r>
+                    <w:rPr>
+                      <w:rFonts w:ascii="Cambria Math" w:hAnsi="Cambria Math"/>
+                      <w:sz w:val="16"/>
+                      <w:szCs w:val="16"/>
+                    </w:rPr>
+                    <m:t>+</m:t>
+                  </m:r>
+                  <m:sSup>
+                    <m:sSupPr>
+                      <m:ctrlPr>
+                        <w:rPr>
+                          <w:rFonts w:ascii="Cambria Math" w:hAnsi="Cambria Math"/>
+                          <w:i/>
+                          <w:sz w:val="16"/>
+                          <w:szCs w:val="16"/>
+                        </w:rPr>
+                      </m:ctrlPr>
+                    </m:sSupPr>
+                    <m:e>
+                      <m:r>
+                        <w:rPr>
+                          <w:rFonts w:ascii="Cambria Math" w:hAnsi="Cambria Math"/>
+                          <w:sz w:val="16"/>
+                          <w:szCs w:val="16"/>
+                        </w:rPr>
+                        <m:t>DA</m:t>
+                      </m:r>
+                    </m:e>
+                    <m:sup>
+                      <m:r>
+                        <w:rPr>
+                          <w:rFonts w:ascii="Cambria Math" w:hAnsi="Cambria Math"/>
+                          <w:sz w:val="16"/>
+                          <w:szCs w:val="16"/>
+                        </w:rPr>
+                        <m:t>2</m:t>
+                      </m:r>
+                    </m:sup>
+                  </m:sSup>
+                  <m:r>
+                    <w:rPr>
+                      <w:rFonts w:ascii="Cambria Math" w:hAnsi="Cambria Math"/>
+                      <w:sz w:val="16"/>
+                      <w:szCs w:val="16"/>
+                    </w:rPr>
+                    <m:t>-A</m:t>
+                  </m:r>
+                  <m:r>
+                    <w:rPr>
+                      <w:rFonts w:ascii="Cambria Math" w:hAnsi="Cambria Math"/>
+                      <w:sz w:val="16"/>
+                      <w:szCs w:val="16"/>
+                    </w:rPr>
+                    <m:t>H</m:t>
+                  </m:r>
+                  <m:r>
+                    <w:rPr>
+                      <w:rFonts w:ascii="Cambria Math" w:hAnsi="Cambria Math"/>
+                      <w:sz w:val="16"/>
+                      <w:szCs w:val="16"/>
+                    </w:rPr>
+                    <m:t>²</m:t>
+                  </m:r>
+                </m:num>
+                <m:den>
+                  <m:r>
+                    <w:rPr>
+                      <w:rFonts w:ascii="Cambria Math" w:hAnsi="Cambria Math"/>
+                      <w:sz w:val="16"/>
+                      <w:szCs w:val="16"/>
+                    </w:rPr>
+                    <m:t>2×DA×D</m:t>
+                  </m:r>
+                  <m:r>
+                    <w:rPr>
+                      <w:rFonts w:ascii="Cambria Math" w:hAnsi="Cambria Math"/>
+                      <w:sz w:val="16"/>
+                      <w:szCs w:val="16"/>
+                    </w:rPr>
+                    <m:t>H</m:t>
+                  </m:r>
+                </m:den>
+              </m:f>
+            </m:e>
+          </m:d>
+        </m:oMath>
+      </m:oMathPara>
+    </w:p>
+    <w:p>
+      <w:pPr>
+        <w:pStyle w:val="Paragraphedeliste"/>
+        <w:ind w:left="360"/>
+        <w:rPr>
+          <w:sz w:val="16"/>
+          <w:szCs w:val="16"/>
+        </w:rPr>
+      </w:pPr>
+    </w:p>
+    <w:p>
+      <w:pPr>
+        <w:pStyle w:val="Paragraphedeliste"/>
+        <w:ind w:left="360"/>
+      </w:pPr>
+      <m:oMathPara>
+        <m:oMath>
+          <m:r>
+            <m:rPr>
+              <m:sty m:val="p"/>
+            </m:rPr>
+            <w:rPr>
+              <w:rFonts w:ascii="Cambria Math" w:hAnsi="Cambria Math" w:cstheme="minorHAnsi"/>
+            </w:rPr>
+            <m:t>Ħ</m:t>
+          </m:r>
+          <m:r>
+            <m:rPr>
+              <m:sty m:val="p"/>
+            </m:rPr>
+            <w:rPr>
+              <w:rFonts w:ascii="Cambria Math" w:hAnsi="Cambria Math"/>
+            </w:rPr>
+            <m:t xml:space="preserve"> </m:t>
+          </m:r>
+          <m:r>
+            <w:rPr>
+              <w:rFonts w:ascii="Cambria Math" w:hAnsi="Cambria Math"/>
+            </w:rPr>
+            <m:t>=</m:t>
+          </m:r>
+          <m:f>
+            <m:fPr>
+              <m:ctrlPr>
+                <w:rPr>
+                  <w:rFonts w:ascii="Cambria Math" w:hAnsi="Cambria Math"/>
+                  <w:i/>
+                  <w:lang w:val="fr-FR"/>
+                </w:rPr>
+              </m:ctrlPr>
+            </m:fPr>
+            <m:num>
+              <m:r>
+                <w:rPr>
+                  <w:rFonts w:ascii="Cambria Math" w:hAnsi="Cambria Math"/>
+                  <w:lang w:val="fr-FR"/>
+                </w:rPr>
+                <m:t>π</m:t>
+              </m:r>
+            </m:num>
+            <m:den>
+              <m:r>
+                <w:rPr>
+                  <w:rFonts w:ascii="Cambria Math" w:hAnsi="Cambria Math"/>
+                </w:rPr>
+                <m:t>2</m:t>
+              </m:r>
+            </m:den>
+          </m:f>
+          <m:r>
+            <w:rPr>
+              <w:rFonts w:ascii="Cambria Math" w:hAnsi="Cambria Math"/>
+            </w:rPr>
+            <m:t>-</m:t>
+          </m:r>
+          <m:r>
+            <w:rPr>
+              <w:rFonts w:ascii="Cambria Math" w:hAnsi="Cambria Math"/>
+              <w:lang w:val="fr-FR"/>
+            </w:rPr>
+            <m:t>Փ</m:t>
+          </m:r>
+          <m:r>
+            <w:rPr>
+              <w:rFonts w:ascii="Cambria Math" w:hAnsi="Cambria Math"/>
+            </w:rPr>
+            <m:t>-</m:t>
+          </m:r>
+          <m:r>
+            <w:rPr>
+              <w:rFonts w:ascii="Cambria Math" w:hAnsi="Cambria Math"/>
+              <w:lang w:val="fr-FR"/>
+            </w:rPr>
+            <m:t>ε</m:t>
+          </m:r>
+          <m:r>
+            <w:rPr>
+              <w:rFonts w:ascii="Cambria Math" w:hAnsi="Cambria Math"/>
+              <w:lang w:val="fr-FR"/>
+            </w:rPr>
+            <m:t xml:space="preserve">   or </m:t>
+          </m:r>
+          <m:r>
+            <m:rPr>
+              <m:sty m:val="p"/>
+            </m:rPr>
+            <w:rPr>
+              <w:rFonts w:ascii="Cambria Math" w:hAnsi="Cambria Math"/>
+            </w:rPr>
+            <m:t xml:space="preserve"> </m:t>
+          </m:r>
+          <m:r>
+            <m:rPr>
+              <m:sty m:val="p"/>
+            </m:rPr>
+            <w:rPr>
+              <w:rFonts w:ascii="Cambria Math" w:hAnsi="Cambria Math" w:cstheme="minorHAnsi"/>
+            </w:rPr>
+            <m:t>Ħ</m:t>
+          </m:r>
+          <m:r>
+            <m:rPr>
+              <m:sty m:val="p"/>
+            </m:rPr>
+            <w:rPr>
+              <w:rFonts w:ascii="Cambria Math" w:hAnsi="Cambria Math"/>
+            </w:rPr>
+            <m:t xml:space="preserve"> </m:t>
+          </m:r>
+          <m:r>
+            <w:rPr>
+              <w:rFonts w:ascii="Cambria Math" w:hAnsi="Cambria Math"/>
+            </w:rPr>
+            <m:t>=</m:t>
+          </m:r>
+          <m:f>
+            <m:fPr>
+              <m:ctrlPr>
+                <w:rPr>
+                  <w:rFonts w:ascii="Cambria Math" w:hAnsi="Cambria Math"/>
+                  <w:i/>
+                  <w:lang w:val="fr-FR"/>
+                </w:rPr>
+              </m:ctrlPr>
+            </m:fPr>
+            <m:num>
+              <m:r>
+                <w:rPr>
+                  <w:rFonts w:ascii="Cambria Math" w:hAnsi="Cambria Math"/>
+                  <w:lang w:val="fr-FR"/>
+                </w:rPr>
+                <m:t>π</m:t>
+              </m:r>
+            </m:num>
+            <m:den>
+              <m:r>
+                <w:rPr>
+                  <w:rFonts w:ascii="Cambria Math" w:hAnsi="Cambria Math"/>
+                </w:rPr>
+                <m:t>2</m:t>
+              </m:r>
+            </m:den>
+          </m:f>
+          <m:r>
+            <w:rPr>
+              <w:rFonts w:ascii="Cambria Math" w:hAnsi="Cambria Math"/>
+            </w:rPr>
+            <m:t>-</m:t>
+          </m:r>
+          <m:r>
+            <w:rPr>
+              <w:rFonts w:ascii="Cambria Math" w:hAnsi="Cambria Math"/>
+              <w:lang w:val="fr-FR"/>
+            </w:rPr>
+            <m:t>Փ</m:t>
+          </m:r>
+          <m:r>
+            <w:rPr>
+              <w:rFonts w:ascii="Cambria Math" w:hAnsi="Cambria Math"/>
+            </w:rPr>
+            <m:t>+</m:t>
+          </m:r>
+          <m:r>
+            <w:rPr>
+              <w:rFonts w:ascii="Cambria Math" w:hAnsi="Cambria Math"/>
+              <w:lang w:val="fr-FR"/>
+            </w:rPr>
+            <m:t>ε</m:t>
+          </m:r>
+          <m:r>
+            <m:rPr>
+              <m:sty m:val="p"/>
+            </m:rPr>
+            <w:rPr>
+              <w:rFonts w:ascii="Cambria Math" w:hAnsi="Cambria Math"/>
+            </w:rPr>
+            <m:t xml:space="preserve"> </m:t>
+          </m:r>
+        </m:oMath>
+      </m:oMathPara>
+    </w:p>
+    <w:p>
+      <w:pPr>
+        <w:pStyle w:val="Paragraphedeliste"/>
+        <w:ind w:left="360"/>
+        <w:rPr>
+          <w:sz w:val="16"/>
+          <w:szCs w:val="16"/>
+        </w:rPr>
+      </w:pPr>
+      <m:oMathPara>
+        <m:oMathParaPr>
+          <m:jc m:val="center"/>
+        </m:oMathParaPr>
+        <m:oMath>
+          <m:r>
+            <m:rPr>
+              <m:sty m:val="p"/>
+            </m:rPr>
+            <w:rPr>
+              <w:rFonts w:ascii="Cambria Math" w:hAnsi="Cambria Math" w:cstheme="minorHAnsi"/>
+            </w:rPr>
+            <w:tab/>
+            <m:t xml:space="preserve">  </m:t>
+          </m:r>
+          <m:r>
+            <m:rPr>
+              <m:sty m:val="p"/>
+            </m:rPr>
+            <w:rPr>
+              <w:rFonts w:ascii="Cambria Math" w:hAnsi="Cambria Math" w:cstheme="minorHAnsi"/>
+            </w:rPr>
+            <m:t>Depends</m:t>
+          </m:r>
+          <m:r>
+            <m:rPr>
+              <m:sty m:val="p"/>
+            </m:rPr>
+            <w:rPr>
+              <w:rFonts w:ascii="Cambria Math" w:hAnsi="Cambria Math" w:cstheme="minorHAnsi"/>
+            </w:rPr>
+            <m:t xml:space="preserve"> </m:t>
+          </m:r>
+          <m:r>
+            <m:rPr>
+              <m:sty m:val="p"/>
+            </m:rPr>
+            <w:rPr>
+              <w:rFonts w:ascii="Cambria Math" w:hAnsi="Cambria Math" w:cstheme="minorHAnsi"/>
+            </w:rPr>
+            <m:t>on if the leg is in front or behind the hip</m:t>
+          </m:r>
+        </m:oMath>
+      </m:oMathPara>
+    </w:p>
+    <w:p>
+      <w:pPr>
+        <w:pStyle w:val="Paragraphedeliste"/>
+        <w:ind w:left="360"/>
+        <w:rPr>
+          <w:sz w:val="16"/>
+          <w:szCs w:val="16"/>
+        </w:rPr>
+      </w:pPr>
+    </w:p>
+    <w:p>
+      <w:pPr>
+        <w:jc w:val="center"/>
+      </w:pPr>
+      <m:oMathPara>
+        <m:oMath>
+          <m:r>
+            <m:rPr>
+              <m:sty m:val="p"/>
+            </m:rPr>
+            <w:rPr>
+              <w:rFonts w:ascii="Cambria Math" w:hAnsi="Cambria Math" w:cstheme="minorHAnsi"/>
+            </w:rPr>
+            <m:t>ĸ</m:t>
+          </m:r>
+          <m:r>
+            <w:rPr>
+              <w:rFonts w:ascii="Cambria Math" w:hAnsi="Cambria Math"/>
+              <w:lang w:val="fr-FR"/>
+            </w:rPr>
+            <m:t>=</m:t>
+          </m:r>
+          <m:r>
+            <w:rPr>
+              <w:rFonts w:ascii="Cambria Math" w:hAnsi="Cambria Math"/>
+            </w:rPr>
+            <m:t>θ-</m:t>
+          </m:r>
+          <m:r>
+            <m:rPr>
+              <m:sty m:val="p"/>
+            </m:rPr>
+            <w:rPr>
+              <w:rFonts w:ascii="Cambria Math" w:hAnsi="Cambria Math" w:cstheme="minorHAnsi"/>
+            </w:rPr>
+            <m:t>Ħ</m:t>
+          </m:r>
+          <m:r>
+            <m:rPr>
+              <m:sty m:val="p"/>
+            </m:rPr>
+            <w:rPr>
+              <w:rFonts w:ascii="Cambria Math" w:hAnsi="Cambria Math"/>
+            </w:rPr>
+            <m:t xml:space="preserve"> </m:t>
+          </m:r>
+        </m:oMath>
+      </m:oMathPara>
+    </w:p>
+    <w:p>
+      <w:pPr>
+        <w:jc w:val="center"/>
+      </w:pPr>
+      <w:bookmarkStart w:id="7" w:name="_Hlk135296496"/>
+      <w:bookmarkStart w:id="8" w:name="_Hlk135296507"/>
       <m:oMath>
         <m:r>
+          <m:rPr>
+            <m:sty m:val="p"/>
+          </m:rPr>
           <w:rPr>
-            <w:rFonts w:ascii="Cambria Math" w:hAnsi="Cambria Math"/>
+            <w:rFonts w:ascii="Cambria Math" w:hAnsi="Cambria Math" w:cstheme="minorHAnsi"/>
           </w:rPr>
-          <m:t>h</m:t>
-        </m:r>
-        <m:r>
-          <w:rPr>
-            <w:rFonts w:ascii="Cambria Math" w:hAnsi="Cambria Math"/>
-            <w:lang w:val="fr-FR"/>
-          </w:rPr>
-          <m:t>a</m:t>
+          <m:t>ĸ</m:t>
         </m:r>
         <m:r>
           <w:rPr>
             <w:rFonts w:ascii="Cambria Math" w:hAnsi="Cambria Math"/>
           </w:rPr>
-          <m:t>=</m:t>
+          <m:t>=Ω-</m:t>
         </m:r>
         <m:f>
           <m:fPr>
@@ -1516,224 +2545,55 @@
           <m:t>-</m:t>
         </m:r>
         <m:r>
+          <m:rPr>
+            <m:sty m:val="p"/>
+          </m:rPr>
           <w:rPr>
-            <w:rFonts w:ascii="Cambria Math" w:hAnsi="Cambria Math"/>
-            <w:lang w:val="fr-FR"/>
+            <w:rFonts w:ascii="Cambria Math" w:hAnsi="Cambria Math" w:cstheme="minorHAnsi"/>
           </w:rPr>
-          <m:t>Փ</m:t>
+          <m:t>Ħ</m:t>
         </m:r>
         <m:r>
           <w:rPr>
             <w:rFonts w:ascii="Cambria Math" w:hAnsi="Cambria Math"/>
           </w:rPr>
-          <m:t>-</m:t>
-        </m:r>
-        <m:r>
-          <w:rPr>
-            <w:rFonts w:ascii="Cambria Math" w:hAnsi="Cambria Math"/>
-            <w:lang w:val="fr-FR"/>
-          </w:rPr>
-          <m:t>ε</m:t>
+          <m:t>+γ</m:t>
         </m:r>
       </m:oMath>
       <w:r>
-        <w:t xml:space="preserve">  with   </w:t>
+        <w:t xml:space="preserve"> </w:t>
+      </w:r>
+      <w:bookmarkEnd w:id="8"/>
+      <w:r>
+        <w:rPr>
+          <w:rFonts w:ascii="Cambria Math" w:hAnsi="Cambria Math"/>
+          <w:i/>
+        </w:rPr>
+        <w:t xml:space="preserve">   or       </w:t>
+      </w:r>
+      <w:bookmarkStart w:id="9" w:name="_Hlk135296524"/>
+      <w:r>
+        <w:rPr>
+          <w:rFonts w:ascii="Cambria Math" w:hAnsi="Cambria Math"/>
+          <w:i/>
+        </w:rPr>
+        <w:t xml:space="preserve"> </w:t>
       </w:r>
       <m:oMath>
         <m:r>
+          <m:rPr>
+            <m:sty m:val="p"/>
+          </m:rPr>
           <w:rPr>
-            <w:rFonts w:ascii="Cambria Math" w:hAnsi="Cambria Math"/>
-            <w:lang w:val="fr-FR"/>
+            <w:rFonts w:ascii="Cambria Math" w:hAnsi="Cambria Math" w:cstheme="minorHAnsi"/>
           </w:rPr>
-          <m:t>Փ</m:t>
+          <m:t>ĸ</m:t>
         </m:r>
         <m:r>
           <w:rPr>
             <w:rFonts w:ascii="Cambria Math" w:hAnsi="Cambria Math"/>
           </w:rPr>
-          <m:t>=</m:t>
-        </m:r>
-        <m:sSup>
-          <m:sSupPr>
-            <m:ctrlPr>
-              <w:rPr>
-                <w:rFonts w:ascii="Cambria Math" w:hAnsi="Cambria Math"/>
-                <w:i/>
-              </w:rPr>
-            </m:ctrlPr>
-          </m:sSupPr>
-          <m:e>
-            <m:r>
-              <w:rPr>
-                <w:rFonts w:ascii="Cambria Math" w:hAnsi="Cambria Math"/>
-              </w:rPr>
-              <m:t>cos</m:t>
-            </m:r>
-          </m:e>
-          <m:sup>
-            <m:r>
-              <w:rPr>
-                <w:rFonts w:ascii="Cambria Math" w:hAnsi="Cambria Math"/>
-              </w:rPr>
-              <m:t>-1</m:t>
-            </m:r>
-          </m:sup>
-        </m:sSup>
-        <m:d>
-          <m:dPr>
-            <m:ctrlPr>
-              <w:rPr>
-                <w:rFonts w:ascii="Cambria Math" w:hAnsi="Cambria Math"/>
-                <w:i/>
-              </w:rPr>
-            </m:ctrlPr>
-          </m:dPr>
-          <m:e>
-            <m:f>
-              <m:fPr>
-                <m:ctrlPr>
-                  <w:rPr>
-                    <w:rFonts w:ascii="Cambria Math" w:hAnsi="Cambria Math"/>
-                    <w:i/>
-                  </w:rPr>
-                </m:ctrlPr>
-              </m:fPr>
-              <m:num>
-                <m:r>
-                  <w:rPr>
-                    <w:rFonts w:ascii="Cambria Math" w:hAnsi="Cambria Math"/>
-                  </w:rPr>
-                  <m:t>-D</m:t>
-                </m:r>
-                <m:sSup>
-                  <m:sSupPr>
-                    <m:ctrlPr>
-                      <w:rPr>
-                        <w:rFonts w:ascii="Cambria Math" w:hAnsi="Cambria Math"/>
-                        <w:i/>
-                      </w:rPr>
-                    </m:ctrlPr>
-                  </m:sSupPr>
-                  <m:e>
-                    <m:r>
-                      <w:rPr>
-                        <w:rFonts w:ascii="Cambria Math" w:hAnsi="Cambria Math"/>
-                      </w:rPr>
-                      <m:t>E</m:t>
-                    </m:r>
-                  </m:e>
-                  <m:sup>
-                    <m:r>
-                      <w:rPr>
-                        <w:rFonts w:ascii="Cambria Math" w:hAnsi="Cambria Math"/>
-                      </w:rPr>
-                      <m:t>2</m:t>
-                    </m:r>
-                  </m:sup>
-                </m:sSup>
-                <m:r>
-                  <w:rPr>
-                    <w:rFonts w:ascii="Cambria Math" w:hAnsi="Cambria Math"/>
-                  </w:rPr>
-                  <m:t>+</m:t>
-                </m:r>
-                <m:sSup>
-                  <m:sSupPr>
-                    <m:ctrlPr>
-                      <w:rPr>
-                        <w:rFonts w:ascii="Cambria Math" w:hAnsi="Cambria Math"/>
-                        <w:i/>
-                      </w:rPr>
-                    </m:ctrlPr>
-                  </m:sSupPr>
-                  <m:e>
-                    <m:r>
-                      <w:rPr>
-                        <w:rFonts w:ascii="Cambria Math" w:hAnsi="Cambria Math"/>
-                      </w:rPr>
-                      <m:t>DA</m:t>
-                    </m:r>
-                  </m:e>
-                  <m:sup>
-                    <m:r>
-                      <w:rPr>
-                        <w:rFonts w:ascii="Cambria Math" w:hAnsi="Cambria Math"/>
-                      </w:rPr>
-                      <m:t>2</m:t>
-                    </m:r>
-                  </m:sup>
-                </m:sSup>
-                <m:r>
-                  <w:rPr>
-                    <w:rFonts w:ascii="Cambria Math" w:hAnsi="Cambria Math"/>
-                  </w:rPr>
-                  <m:t>+AE²</m:t>
-                </m:r>
-              </m:num>
-              <m:den>
-                <m:r>
-                  <w:rPr>
-                    <w:rFonts w:ascii="Cambria Math" w:hAnsi="Cambria Math"/>
-                  </w:rPr>
-                  <m:t>2×DA×AE</m:t>
-                </m:r>
-              </m:den>
-            </m:f>
-          </m:e>
-        </m:d>
-      </m:oMath>
-    </w:p>
-    <w:p>
-      <w:pPr>
-        <w:pStyle w:val="Paragraphedeliste"/>
-        <w:ind w:left="360"/>
-      </w:pPr>
-    </w:p>
-    <w:p>
-      <w:pPr>
-        <w:jc w:val="center"/>
-      </w:pPr>
-      <m:oMathPara>
-        <m:oMath>
-          <m:r>
-            <w:rPr>
-              <w:rFonts w:ascii="Cambria Math" w:hAnsi="Cambria Math"/>
-              <w:lang w:val="fr-FR"/>
-            </w:rPr>
-            <m:t>ka=</m:t>
-          </m:r>
-          <m:r>
-            <w:rPr>
-              <w:rFonts w:ascii="Cambria Math" w:hAnsi="Cambria Math"/>
-            </w:rPr>
-            <m:t>θ-ha</m:t>
-          </m:r>
-        </m:oMath>
-      </m:oMathPara>
-    </w:p>
-    <w:p>
-      <w:pPr>
-        <w:jc w:val="center"/>
-      </w:pPr>
-      <m:oMath>
-        <m:r>
-          <w:rPr>
-            <w:rFonts w:ascii="Cambria Math" w:hAnsi="Cambria Math"/>
-            <w:lang w:val="fr-FR"/>
-          </w:rPr>
-          <m:t>ka</m:t>
-        </m:r>
-        <m:r>
-          <w:rPr>
-            <w:rFonts w:ascii="Cambria Math" w:hAnsi="Cambria Math"/>
-          </w:rPr>
-          <m:t>=</m:t>
-        </m:r>
-        <m:r>
-          <w:rPr>
-            <w:rFonts w:ascii="Cambria Math" w:hAnsi="Cambria Math"/>
-          </w:rPr>
-          <m:t>Ω-</m:t>
+          <m:t>=Ω-</m:t>
         </m:r>
         <m:f>
           <m:fPr>
@@ -1767,72 +2627,60 @@
           <w:rPr>
             <w:rFonts w:ascii="Cambria Math" w:hAnsi="Cambria Math"/>
           </w:rPr>
-          <m:t>-ha+γ</m:t>
+          <m:t>-</m:t>
         </m:r>
-      </m:oMath>
-      <w:r>
-        <w:t xml:space="preserve"> </w:t>
-      </w:r>
-      <w:r>
-        <w:rPr>
-          <w:rFonts w:ascii="Cambria Math" w:hAnsi="Cambria Math"/>
-          <w:i/>
-        </w:rPr>
-        <w:t xml:space="preserve">   or        </w:t>
-      </w:r>
-      <m:oMath>
         <m:r>
+          <m:rPr>
+            <m:sty m:val="p"/>
+          </m:rPr>
+          <w:rPr>
+            <w:rFonts w:ascii="Cambria Math" w:hAnsi="Cambria Math" w:cstheme="minorHAnsi"/>
+          </w:rPr>
+          <m:t>Ħ</m:t>
+        </m:r>
+        <m:r>
+          <m:rPr>
+            <m:sty m:val="p"/>
+          </m:rPr>
           <w:rPr>
             <w:rFonts w:ascii="Cambria Math" w:hAnsi="Cambria Math"/>
-            <w:lang w:val="fr-FR"/>
           </w:rPr>
-          <m:t>ka</m:t>
+          <m:t xml:space="preserve"> </m:t>
         </m:r>
         <m:r>
           <w:rPr>
             <w:rFonts w:ascii="Cambria Math" w:hAnsi="Cambria Math"/>
           </w:rPr>
-          <m:t>=</m:t>
+          <m:t>-γ</m:t>
+        </m:r>
+      </m:oMath>
+      <w:bookmarkEnd w:id="9"/>
+    </w:p>
+    <w:p>
+      <w:pPr>
+        <w:jc w:val="center"/>
+      </w:pPr>
+      <m:oMath>
+        <m:r>
+          <m:rPr>
+            <m:sty m:val="p"/>
+          </m:rPr>
+          <w:rPr>
+            <w:rFonts w:ascii="Cambria Math" w:hAnsi="Cambria Math" w:cstheme="minorHAnsi"/>
+          </w:rPr>
+          <m:t>ĸ</m:t>
         </m:r>
         <m:r>
           <w:rPr>
             <w:rFonts w:ascii="Cambria Math" w:hAnsi="Cambria Math"/>
           </w:rPr>
-          <m:t>Ω-</m:t>
+          <m:t>=Ω+α-</m:t>
         </m:r>
-        <m:f>
-          <m:fPr>
-            <m:ctrlPr>
-              <w:rPr>
-                <w:rFonts w:ascii="Cambria Math" w:hAnsi="Cambria Math"/>
-                <w:i/>
-                <w:lang w:val="fr-FR"/>
-              </w:rPr>
-            </m:ctrlPr>
-          </m:fPr>
-          <m:num>
-            <m:r>
-              <w:rPr>
-                <w:rFonts w:ascii="Cambria Math" w:hAnsi="Cambria Math"/>
-                <w:lang w:val="fr-FR"/>
-              </w:rPr>
-              <m:t>π</m:t>
-            </m:r>
-          </m:num>
-          <m:den>
-            <m:r>
-              <w:rPr>
-                <w:rFonts w:ascii="Cambria Math" w:hAnsi="Cambria Math"/>
-              </w:rPr>
-              <m:t>2</m:t>
-            </m:r>
-          </m:den>
-        </m:f>
         <m:r>
           <w:rPr>
             <w:rFonts w:ascii="Cambria Math" w:hAnsi="Cambria Math"/>
           </w:rPr>
-          <m:t>-ha</m:t>
+          <m:t>π</m:t>
         </m:r>
         <m:r>
           <w:rPr>
@@ -1841,107 +2689,22 @@
           <m:t>-</m:t>
         </m:r>
         <m:r>
+          <m:rPr>
+            <m:sty m:val="p"/>
+          </m:rPr>
+          <w:rPr>
+            <w:rFonts w:ascii="Cambria Math" w:hAnsi="Cambria Math" w:cstheme="minorHAnsi"/>
+          </w:rPr>
+          <m:t>Ħ</m:t>
+        </m:r>
+        <m:r>
+          <m:rPr>
+            <m:sty m:val="p"/>
+          </m:rPr>
           <w:rPr>
             <w:rFonts w:ascii="Cambria Math" w:hAnsi="Cambria Math"/>
           </w:rPr>
-          <m:t>γ</m:t>
-        </m:r>
-      </m:oMath>
-    </w:p>
-    <w:p>
-      <w:pPr>
-        <w:jc w:val="center"/>
-      </w:pPr>
-    </w:p>
-    <w:p>
-      <w:pPr>
-        <w:jc w:val="center"/>
-      </w:pPr>
-      <m:oMath>
-        <m:r>
-          <w:rPr>
-            <w:rFonts w:ascii="Cambria Math" w:hAnsi="Cambria Math"/>
-            <w:lang w:val="fr-FR"/>
-          </w:rPr>
-          <m:t>ka</m:t>
-        </m:r>
-        <m:r>
-          <w:rPr>
-            <w:rFonts w:ascii="Cambria Math" w:hAnsi="Cambria Math"/>
-          </w:rPr>
-          <m:t>=</m:t>
-        </m:r>
-        <m:r>
-          <w:rPr>
-            <w:rFonts w:ascii="Cambria Math" w:hAnsi="Cambria Math"/>
-          </w:rPr>
-          <m:t>Ω+α-</m:t>
-        </m:r>
-        <m:f>
-          <m:fPr>
-            <m:ctrlPr>
-              <w:rPr>
-                <w:rFonts w:ascii="Cambria Math" w:hAnsi="Cambria Math"/>
-                <w:i/>
-              </w:rPr>
-            </m:ctrlPr>
-          </m:fPr>
-          <m:num>
-            <m:r>
-              <w:rPr>
-                <w:rFonts w:ascii="Cambria Math" w:hAnsi="Cambria Math"/>
-              </w:rPr>
-              <m:t>π</m:t>
-            </m:r>
-          </m:num>
-          <m:den>
-            <m:r>
-              <w:rPr>
-                <w:rFonts w:ascii="Cambria Math" w:hAnsi="Cambria Math"/>
-              </w:rPr>
-              <m:t>2</m:t>
-            </m:r>
-          </m:den>
-        </m:f>
-        <m:r>
-          <w:rPr>
-            <w:rFonts w:ascii="Cambria Math" w:hAnsi="Cambria Math"/>
-          </w:rPr>
-          <m:t>-</m:t>
-        </m:r>
-        <m:f>
-          <m:fPr>
-            <m:ctrlPr>
-              <w:rPr>
-                <w:rFonts w:ascii="Cambria Math" w:hAnsi="Cambria Math"/>
-                <w:i/>
-                <w:lang w:val="fr-FR"/>
-              </w:rPr>
-            </m:ctrlPr>
-          </m:fPr>
-          <m:num>
-            <m:r>
-              <w:rPr>
-                <w:rFonts w:ascii="Cambria Math" w:hAnsi="Cambria Math"/>
-                <w:lang w:val="fr-FR"/>
-              </w:rPr>
-              <m:t>π</m:t>
-            </m:r>
-          </m:num>
-          <m:den>
-            <m:r>
-              <w:rPr>
-                <w:rFonts w:ascii="Cambria Math" w:hAnsi="Cambria Math"/>
-              </w:rPr>
-              <m:t>2</m:t>
-            </m:r>
-          </m:den>
-        </m:f>
-        <m:r>
-          <w:rPr>
-            <w:rFonts w:ascii="Cambria Math" w:hAnsi="Cambria Math"/>
-          </w:rPr>
-          <m:t>-ha</m:t>
+          <m:t xml:space="preserve"> </m:t>
         </m:r>
       </m:oMath>
       <w:r>
@@ -1956,447 +2719,60 @@
       </w:r>
       <m:oMath>
         <m:r>
+          <m:rPr>
+            <m:sty m:val="p"/>
+          </m:rPr>
           <w:rPr>
-            <w:rFonts w:ascii="Cambria Math" w:hAnsi="Cambria Math"/>
-            <w:lang w:val="fr-FR"/>
+            <w:rFonts w:ascii="Cambria Math" w:hAnsi="Cambria Math" w:cstheme="minorHAnsi"/>
           </w:rPr>
-          <m:t>ka</m:t>
+          <m:t>ĸ</m:t>
         </m:r>
         <m:r>
           <w:rPr>
             <w:rFonts w:ascii="Cambria Math" w:hAnsi="Cambria Math"/>
           </w:rPr>
-          <m:t>=</m:t>
+          <m:t>=Ω-α-</m:t>
         </m:r>
         <m:r>
+          <m:rPr>
+            <m:sty m:val="p"/>
+          </m:rPr>
+          <w:rPr>
+            <w:rFonts w:ascii="Cambria Math" w:hAnsi="Cambria Math" w:cstheme="minorHAnsi"/>
+          </w:rPr>
+          <m:t>Ħ</m:t>
+        </m:r>
+        <m:r>
+          <m:rPr>
+            <m:sty m:val="p"/>
+          </m:rPr>
           <w:rPr>
             <w:rFonts w:ascii="Cambria Math" w:hAnsi="Cambria Math"/>
           </w:rPr>
-          <m:t>Ω</m:t>
-        </m:r>
-        <m:r>
-          <w:rPr>
-            <w:rFonts w:ascii="Cambria Math" w:hAnsi="Cambria Math"/>
-          </w:rPr>
-          <m:t>-</m:t>
-        </m:r>
-        <m:r>
-          <w:rPr>
-            <w:rFonts w:ascii="Cambria Math" w:hAnsi="Cambria Math"/>
-          </w:rPr>
-          <m:t>α-ha</m:t>
+          <m:t xml:space="preserve"> </m:t>
         </m:r>
       </m:oMath>
     </w:p>
-    <w:p>
-      <w:pPr>
-        <w:jc w:val="center"/>
-      </w:pPr>
-    </w:p>
-    <w:p>
-      <w:pPr>
-        <w:pStyle w:val="Paragraphedeliste"/>
-        <w:numPr>
-          <w:ilvl w:val="0"/>
-          <w:numId w:val="1"/>
-        </w:numPr>
-        <w:jc w:val="center"/>
-      </w:pPr>
-      <m:oMath>
-        <m:r>
-          <w:rPr>
-            <w:rFonts w:ascii="Cambria Math" w:hAnsi="Cambria Math"/>
-            <w:lang w:val="fr-FR"/>
-          </w:rPr>
-          <m:t>ka</m:t>
-        </m:r>
-        <m:r>
-          <w:rPr>
-            <w:rFonts w:ascii="Cambria Math" w:hAnsi="Cambria Math"/>
-          </w:rPr>
-          <m:t>=</m:t>
-        </m:r>
-        <m:r>
-          <w:rPr>
-            <w:rFonts w:ascii="Cambria Math" w:hAnsi="Cambria Math"/>
-          </w:rPr>
-          <m:t>Ω+</m:t>
-        </m:r>
-        <m:sSup>
-          <m:sSupPr>
-            <m:ctrlPr>
-              <w:rPr>
-                <w:rFonts w:ascii="Cambria Math" w:hAnsi="Cambria Math"/>
-                <w:i/>
-              </w:rPr>
-            </m:ctrlPr>
-          </m:sSupPr>
-          <m:e>
-            <m:r>
-              <w:rPr>
-                <w:rFonts w:ascii="Cambria Math" w:hAnsi="Cambria Math"/>
-              </w:rPr>
-              <m:t>cos</m:t>
-            </m:r>
-          </m:e>
-          <m:sup>
-            <m:r>
-              <w:rPr>
-                <w:rFonts w:ascii="Cambria Math" w:hAnsi="Cambria Math"/>
-              </w:rPr>
-              <m:t>-1</m:t>
-            </m:r>
-          </m:sup>
-        </m:sSup>
-        <m:d>
-          <m:dPr>
-            <m:ctrlPr>
-              <w:rPr>
-                <w:rFonts w:ascii="Cambria Math" w:hAnsi="Cambria Math"/>
-                <w:i/>
-              </w:rPr>
-            </m:ctrlPr>
-          </m:dPr>
-          <m:e>
-            <m:f>
-              <m:fPr>
-                <m:ctrlPr>
-                  <w:rPr>
-                    <w:rFonts w:ascii="Cambria Math" w:hAnsi="Cambria Math"/>
-                    <w:i/>
-                  </w:rPr>
-                </m:ctrlPr>
-              </m:fPr>
-              <m:num>
-                <m:r>
-                  <w:rPr>
-                    <w:rFonts w:ascii="Cambria Math" w:hAnsi="Cambria Math"/>
-                  </w:rPr>
-                  <m:t>D</m:t>
-                </m:r>
-                <m:sSup>
-                  <m:sSupPr>
-                    <m:ctrlPr>
-                      <w:rPr>
-                        <w:rFonts w:ascii="Cambria Math" w:hAnsi="Cambria Math"/>
-                        <w:i/>
-                      </w:rPr>
-                    </m:ctrlPr>
-                  </m:sSupPr>
-                  <m:e>
-                    <m:r>
-                      <w:rPr>
-                        <w:rFonts w:ascii="Cambria Math" w:hAnsi="Cambria Math"/>
-                      </w:rPr>
-                      <m:t>E</m:t>
-                    </m:r>
-                  </m:e>
-                  <m:sup>
-                    <m:r>
-                      <w:rPr>
-                        <w:rFonts w:ascii="Cambria Math" w:hAnsi="Cambria Math"/>
-                      </w:rPr>
-                      <m:t>2</m:t>
-                    </m:r>
-                  </m:sup>
-                </m:sSup>
-                <m:r>
-                  <w:rPr>
-                    <w:rFonts w:ascii="Cambria Math" w:hAnsi="Cambria Math"/>
-                  </w:rPr>
-                  <m:t>+</m:t>
-                </m:r>
-                <m:sSup>
-                  <m:sSupPr>
-                    <m:ctrlPr>
-                      <w:rPr>
-                        <w:rFonts w:ascii="Cambria Math" w:hAnsi="Cambria Math"/>
-                        <w:i/>
-                      </w:rPr>
-                    </m:ctrlPr>
-                  </m:sSupPr>
-                  <m:e>
-                    <m:r>
-                      <w:rPr>
-                        <w:rFonts w:ascii="Cambria Math" w:hAnsi="Cambria Math"/>
-                      </w:rPr>
-                      <m:t>DA</m:t>
-                    </m:r>
-                  </m:e>
-                  <m:sup>
-                    <m:r>
-                      <w:rPr>
-                        <w:rFonts w:ascii="Cambria Math" w:hAnsi="Cambria Math"/>
-                      </w:rPr>
-                      <m:t>2</m:t>
-                    </m:r>
-                  </m:sup>
-                </m:sSup>
-                <m:r>
-                  <w:rPr>
-                    <w:rFonts w:ascii="Cambria Math" w:hAnsi="Cambria Math"/>
-                  </w:rPr>
-                  <m:t>-</m:t>
-                </m:r>
-                <m:r>
-                  <w:rPr>
-                    <w:rFonts w:ascii="Cambria Math" w:hAnsi="Cambria Math"/>
-                  </w:rPr>
-                  <m:t>AE</m:t>
-                </m:r>
-                <m:r>
-                  <w:rPr>
-                    <w:rFonts w:ascii="Cambria Math" w:hAnsi="Cambria Math"/>
-                  </w:rPr>
-                  <m:t>²</m:t>
-                </m:r>
-              </m:num>
-              <m:den>
-                <m:r>
-                  <w:rPr>
-                    <w:rFonts w:ascii="Cambria Math" w:hAnsi="Cambria Math"/>
-                  </w:rPr>
-                  <m:t>2×</m:t>
-                </m:r>
-                <m:r>
-                  <w:rPr>
-                    <w:rFonts w:ascii="Cambria Math" w:hAnsi="Cambria Math"/>
-                  </w:rPr>
-                  <m:t>DA</m:t>
-                </m:r>
-                <m:r>
-                  <w:rPr>
-                    <w:rFonts w:ascii="Cambria Math" w:hAnsi="Cambria Math"/>
-                  </w:rPr>
-                  <m:t>×</m:t>
-                </m:r>
-                <m:r>
-                  <w:rPr>
-                    <w:rFonts w:ascii="Cambria Math" w:hAnsi="Cambria Math"/>
-                  </w:rPr>
-                  <m:t>DE</m:t>
-                </m:r>
-              </m:den>
-            </m:f>
-          </m:e>
-        </m:d>
-        <m:r>
-          <w:rPr>
-            <w:rFonts w:ascii="Cambria Math" w:hAnsi="Cambria Math"/>
-          </w:rPr>
-          <m:t>-π-ha</m:t>
-        </m:r>
-      </m:oMath>
+    <w:bookmarkEnd w:id="4"/>
+    <w:bookmarkEnd w:id="7"/>
+    <w:p>
+      <w:pPr>
+        <w:jc w:val="center"/>
+      </w:pPr>
+    </w:p>
+    <w:p>
+      <w:pPr>
+        <w:jc w:val="center"/>
+      </w:pPr>
+    </w:p>
+    <w:p>
+      <w:pPr>
+        <w:jc w:val="center"/>
+      </w:pPr>
       <w:r>
-        <w:t xml:space="preserve">     or     </w:t>
-      </w:r>
-      <m:oMath>
-        <m:r>
-          <w:rPr>
-            <w:rFonts w:ascii="Cambria Math" w:hAnsi="Cambria Math"/>
-            <w:lang w:val="fr-FR"/>
-          </w:rPr>
-          <m:t>ka</m:t>
-        </m:r>
-        <m:r>
-          <w:rPr>
-            <w:rFonts w:ascii="Cambria Math" w:hAnsi="Cambria Math"/>
-          </w:rPr>
-          <m:t>=</m:t>
-        </m:r>
-        <m:r>
-          <w:rPr>
-            <w:rFonts w:ascii="Cambria Math" w:hAnsi="Cambria Math"/>
-          </w:rPr>
-          <m:t>Ω</m:t>
-        </m:r>
-        <m:r>
-          <w:rPr>
-            <w:rFonts w:ascii="Cambria Math" w:hAnsi="Cambria Math"/>
-          </w:rPr>
-          <m:t>-</m:t>
-        </m:r>
-        <m:sSup>
-          <m:sSupPr>
-            <m:ctrlPr>
-              <w:rPr>
-                <w:rFonts w:ascii="Cambria Math" w:hAnsi="Cambria Math"/>
-                <w:i/>
-              </w:rPr>
-            </m:ctrlPr>
-          </m:sSupPr>
-          <m:e>
-            <m:r>
-              <w:rPr>
-                <w:rFonts w:ascii="Cambria Math" w:hAnsi="Cambria Math"/>
-              </w:rPr>
-              <m:t>cos</m:t>
-            </m:r>
-          </m:e>
-          <m:sup>
-            <m:r>
-              <w:rPr>
-                <w:rFonts w:ascii="Cambria Math" w:hAnsi="Cambria Math"/>
-              </w:rPr>
-              <m:t>-1</m:t>
-            </m:r>
-          </m:sup>
-        </m:sSup>
-        <m:d>
-          <m:dPr>
-            <m:ctrlPr>
-              <w:rPr>
-                <w:rFonts w:ascii="Cambria Math" w:hAnsi="Cambria Math"/>
-                <w:i/>
-              </w:rPr>
-            </m:ctrlPr>
-          </m:dPr>
-          <m:e>
-            <m:f>
-              <m:fPr>
-                <m:ctrlPr>
-                  <w:rPr>
-                    <w:rFonts w:ascii="Cambria Math" w:hAnsi="Cambria Math"/>
-                    <w:i/>
-                  </w:rPr>
-                </m:ctrlPr>
-              </m:fPr>
-              <m:num>
-                <m:r>
-                  <w:rPr>
-                    <w:rFonts w:ascii="Cambria Math" w:hAnsi="Cambria Math"/>
-                  </w:rPr>
-                  <m:t>D</m:t>
-                </m:r>
-                <m:sSup>
-                  <m:sSupPr>
-                    <m:ctrlPr>
-                      <w:rPr>
-                        <w:rFonts w:ascii="Cambria Math" w:hAnsi="Cambria Math"/>
-                        <w:i/>
-                      </w:rPr>
-                    </m:ctrlPr>
-                  </m:sSupPr>
-                  <m:e>
-                    <m:r>
-                      <w:rPr>
-                        <w:rFonts w:ascii="Cambria Math" w:hAnsi="Cambria Math"/>
-                      </w:rPr>
-                      <m:t>E</m:t>
-                    </m:r>
-                  </m:e>
-                  <m:sup>
-                    <m:r>
-                      <w:rPr>
-                        <w:rFonts w:ascii="Cambria Math" w:hAnsi="Cambria Math"/>
-                      </w:rPr>
-                      <m:t>2</m:t>
-                    </m:r>
-                  </m:sup>
-                </m:sSup>
-                <m:r>
-                  <w:rPr>
-                    <w:rFonts w:ascii="Cambria Math" w:hAnsi="Cambria Math"/>
-                  </w:rPr>
-                  <m:t>+</m:t>
-                </m:r>
-                <m:sSup>
-                  <m:sSupPr>
-                    <m:ctrlPr>
-                      <w:rPr>
-                        <w:rFonts w:ascii="Cambria Math" w:hAnsi="Cambria Math"/>
-                        <w:i/>
-                      </w:rPr>
-                    </m:ctrlPr>
-                  </m:sSupPr>
-                  <m:e>
-                    <m:r>
-                      <w:rPr>
-                        <w:rFonts w:ascii="Cambria Math" w:hAnsi="Cambria Math"/>
-                      </w:rPr>
-                      <m:t>DA</m:t>
-                    </m:r>
-                  </m:e>
-                  <m:sup>
-                    <m:r>
-                      <w:rPr>
-                        <w:rFonts w:ascii="Cambria Math" w:hAnsi="Cambria Math"/>
-                      </w:rPr>
-                      <m:t>2</m:t>
-                    </m:r>
-                  </m:sup>
-                </m:sSup>
-                <m:r>
-                  <w:rPr>
-                    <w:rFonts w:ascii="Cambria Math" w:hAnsi="Cambria Math"/>
-                  </w:rPr>
-                  <m:t>-</m:t>
-                </m:r>
-                <m:r>
-                  <w:rPr>
-                    <w:rFonts w:ascii="Cambria Math" w:hAnsi="Cambria Math"/>
-                  </w:rPr>
-                  <m:t>AE</m:t>
-                </m:r>
-                <m:r>
-                  <w:rPr>
-                    <w:rFonts w:ascii="Cambria Math" w:hAnsi="Cambria Math"/>
-                  </w:rPr>
-                  <m:t>²</m:t>
-                </m:r>
-              </m:num>
-              <m:den>
-                <m:r>
-                  <w:rPr>
-                    <w:rFonts w:ascii="Cambria Math" w:hAnsi="Cambria Math"/>
-                  </w:rPr>
-                  <m:t>2×</m:t>
-                </m:r>
-                <m:r>
-                  <w:rPr>
-                    <w:rFonts w:ascii="Cambria Math" w:hAnsi="Cambria Math"/>
-                  </w:rPr>
-                  <m:t>DA</m:t>
-                </m:r>
-                <m:r>
-                  <w:rPr>
-                    <w:rFonts w:ascii="Cambria Math" w:hAnsi="Cambria Math"/>
-                  </w:rPr>
-                  <m:t>×</m:t>
-                </m:r>
-                <m:r>
-                  <w:rPr>
-                    <w:rFonts w:ascii="Cambria Math" w:hAnsi="Cambria Math"/>
-                  </w:rPr>
-                  <m:t>DE</m:t>
-                </m:r>
-              </m:den>
-            </m:f>
-          </m:e>
-        </m:d>
-        <m:r>
-          <w:rPr>
-            <w:rFonts w:ascii="Cambria Math" w:hAnsi="Cambria Math"/>
-          </w:rPr>
-          <m:t>-ha</m:t>
-        </m:r>
-      </m:oMath>
-    </w:p>
-    <w:p>
-      <w:pPr>
-        <w:jc w:val="center"/>
-      </w:pPr>
-    </w:p>
-    <w:p>
-      <w:pPr>
-        <w:jc w:val="center"/>
-      </w:pPr>
-    </w:p>
-    <w:p>
-      <w:pPr>
-        <w:jc w:val="center"/>
-      </w:pPr>
-      <w:r>
+        <w:rPr>
+          <w:noProof/>
+        </w:rPr>
         <w:lastRenderedPageBreak/>
         <w:drawing>
           <wp:inline distT="0" distB="0" distL="0" distR="0" wp14:anchorId="0738F8FB" wp14:editId="00A100F0">

</xml_diff>